<commit_message>
working on studio and programming for spring 17
</commit_message>
<xml_diff>
--- a/word/apps4ed.docx
+++ b/word/apps4ed.docx
@@ -1271,7 +1271,7 @@
     </w:lvl>
   </w:abstractNum>
   <w:abstractNum w:abstractNumId="990">
-    <w:nsid w:val="62d7113f"/>
+    <w:nsid w:val="964df81f"/>
     <w:multiLevelType w:val="multilevel"/>
     <w:lvl w:ilvl="0">
       <w:numFmt w:val="bullet"/>
@@ -1352,7 +1352,7 @@
     </w:lvl>
   </w:abstractNum>
   <w:abstractNum w:abstractNumId="991">
-    <w:nsid w:val="5543ecf7"/>
+    <w:nsid w:val="44f2d150"/>
     <w:multiLevelType w:val="multilevel"/>
     <w:lvl w:ilvl="0">
       <w:numFmt w:val="bullet"/>

</xml_diff>

<commit_message>
studio17 ready to go
</commit_message>
<xml_diff>
--- a/word/apps4ed.docx
+++ b/word/apps4ed.docx
@@ -1271,7 +1271,7 @@
     </w:lvl>
   </w:abstractNum>
   <w:abstractNum w:abstractNumId="990">
-    <w:nsid w:val="964df81f"/>
+    <w:nsid w:val="ca64bf09"/>
     <w:multiLevelType w:val="multilevel"/>
     <w:lvl w:ilvl="0">
       <w:numFmt w:val="bullet"/>
@@ -1352,7 +1352,7 @@
     </w:lvl>
   </w:abstractNum>
   <w:abstractNum w:abstractNumId="991">
-    <w:nsid w:val="44f2d150"/>
+    <w:nsid w:val="9a4a8c8d"/>
     <w:multiLevelType w:val="multilevel"/>
     <w:lvl w:ilvl="0">
       <w:numFmt w:val="bullet"/>
@@ -1853,7 +1853,6 @@
     <w:link w:val="VerbatimChar"/>
     <w:pPr>
       <w:wordWrap w:val="off"/>
-      <w:noProof/>
       <w:shd w:val="clear" w:fill="303030"/>
     </w:pPr>
   </w:style>

</xml_diff>

<commit_message>
programming course fall 18
</commit_message>
<xml_diff>
--- a/word/apps4ed.docx
+++ b/word/apps4ed.docx
@@ -1271,7 +1271,7 @@
     </w:lvl>
   </w:abstractNum>
   <w:abstractNum w:abstractNumId="990">
-    <w:nsid w:val="6c3a4bc9"/>
+    <w:nsid w:val="de83b7c4"/>
     <w:multiLevelType w:val="multilevel"/>
     <w:lvl w:ilvl="0">
       <w:numFmt w:val="bullet"/>
@@ -1352,7 +1352,7 @@
     </w:lvl>
   </w:abstractNum>
   <w:abstractNum w:abstractNumId="991">
-    <w:nsid w:val="13aa2121"/>
+    <w:nsid w:val="1d415611"/>
     <w:multiLevelType w:val="multilevel"/>
     <w:lvl w:ilvl="0">
       <w:numFmt w:val="bullet"/>

</xml_diff>

<commit_message>
always rebuild courses, output goes to docs
</commit_message>
<xml_diff>
--- a/word/apps4ed.docx
+++ b/word/apps4ed.docx
@@ -124,15 +124,15 @@
       <w:pPr>
         <w:pStyle w:val="Heading1"/>
       </w:pPr>
-      <w:bookmarkStart w:id="21" w:name="schedule-format-session-leaders"/>
-      <w:bookmarkEnd w:id="21"/>
+      <w:bookmarkStart w:id="20" w:name="schedule-format-session-leaders"/>
       <w:r>
         <w:t xml:space="preserve">Schedule, format, &amp; session leaders</w:t>
       </w:r>
+      <w:bookmarkEnd w:id="20"/>
     </w:p>
     <w:tbl>
       <w:tblPr>
-        <w:tblStyle w:val="TableNormal"/>
+        <w:tblStyle w:val="Table"/>
         <w:tblW w:type="pct" w:w="0.0"/>
         <w:tblLook w:firstRow="1"/>
       </w:tblPr>
@@ -966,21 +966,21 @@
       <w:pPr>
         <w:pStyle w:val="Heading1"/>
       </w:pPr>
-      <w:bookmarkStart w:id="22" w:name="class-sessions"/>
+      <w:bookmarkStart w:id="21" w:name="class-sessions"/>
+      <w:r>
+        <w:t xml:space="preserve">Class sessions</w:t>
+      </w:r>
+      <w:bookmarkEnd w:id="21"/>
+    </w:p>
+    <w:p>
+      <w:pPr>
+        <w:pStyle w:val="Heading2"/>
+      </w:pPr>
+      <w:bookmarkStart w:id="22" w:name="week-1.0-design"/>
+      <w:r>
+        <w:t xml:space="preserve">Week 1.0: Design</w:t>
+      </w:r>
       <w:bookmarkEnd w:id="22"/>
-      <w:r>
-        <w:t xml:space="preserve">Class sessions</w:t>
-      </w:r>
-    </w:p>
-    <w:p>
-      <w:pPr>
-        <w:pStyle w:val="Heading2"/>
-      </w:pPr>
-      <w:bookmarkStart w:id="23" w:name="week-1.0-design"/>
-      <w:bookmarkEnd w:id="23"/>
-      <w:r>
-        <w:t xml:space="preserve">Week 1.0: Design</w:t>
-      </w:r>
     </w:p>
     <w:p>
       <w:pPr>
@@ -1005,49 +1005,49 @@
       <w:pPr>
         <w:pStyle w:val="Heading2"/>
       </w:pPr>
-      <w:bookmarkStart w:id="24" w:name="week-1.5-tools"/>
+      <w:bookmarkStart w:id="23" w:name="week-1.5-tools"/>
+      <w:r>
+        <w:t xml:space="preserve">Week 1.5: Tools</w:t>
+      </w:r>
+      <w:bookmarkEnd w:id="23"/>
+    </w:p>
+    <w:p>
+      <w:pPr>
+        <w:pStyle w:val="FirstParagraph"/>
+      </w:pPr>
+      <w:r>
+        <w:t xml:space="preserve">We are going to use a diverse set of tools for our app development, and you must have them up and running quickly (by the end of the first week).</w:t>
+      </w:r>
+    </w:p>
+    <w:p>
+      <w:pPr>
+        <w:pStyle w:val="Heading2"/>
+      </w:pPr>
+      <w:bookmarkStart w:id="24" w:name="week-2.0-models"/>
+      <w:r>
+        <w:t xml:space="preserve">Week 2.0: Models</w:t>
+      </w:r>
       <w:bookmarkEnd w:id="24"/>
-      <w:r>
-        <w:t xml:space="preserve">Week 1.5: Tools</w:t>
-      </w:r>
-    </w:p>
-    <w:p>
-      <w:pPr>
-        <w:pStyle w:val="FirstParagraph"/>
-      </w:pPr>
-      <w:r>
-        <w:t xml:space="preserve">We are going to use a diverse set of tools for our app development, and you must have them up and running quickly (by the end of the first week).</w:t>
-      </w:r>
     </w:p>
     <w:p>
       <w:pPr>
         <w:pStyle w:val="Heading2"/>
       </w:pPr>
-      <w:bookmarkStart w:id="25" w:name="week-2.0-models"/>
+      <w:bookmarkStart w:id="25" w:name="week-2.5-views"/>
+      <w:r>
+        <w:t xml:space="preserve">Week 2.5: Views</w:t>
+      </w:r>
       <w:bookmarkEnd w:id="25"/>
-      <w:r>
-        <w:t xml:space="preserve">Week 2.0: Models</w:t>
-      </w:r>
     </w:p>
     <w:p>
       <w:pPr>
         <w:pStyle w:val="Heading2"/>
       </w:pPr>
-      <w:bookmarkStart w:id="26" w:name="week-2.5-views"/>
+      <w:bookmarkStart w:id="26" w:name="design-tools"/>
+      <w:r>
+        <w:t xml:space="preserve">Design &amp; Tools</w:t>
+      </w:r>
       <w:bookmarkEnd w:id="26"/>
-      <w:r>
-        <w:t xml:space="preserve">Week 2.5: Views</w:t>
-      </w:r>
-    </w:p>
-    <w:p>
-      <w:pPr>
-        <w:pStyle w:val="Heading2"/>
-      </w:pPr>
-      <w:bookmarkStart w:id="27" w:name="design-tools"/>
-      <w:bookmarkEnd w:id="27"/>
-      <w:r>
-        <w:t xml:space="preserve">Design &amp; Tools</w:t>
-      </w:r>
     </w:p>
     <w:p>
       <w:pPr>
@@ -1089,11 +1089,11 @@
       <w:pPr>
         <w:pStyle w:val="Heading2"/>
       </w:pPr>
-      <w:bookmarkStart w:id="28" w:name="ui-htmlcssbootstrap"/>
-      <w:bookmarkEnd w:id="28"/>
+      <w:bookmarkStart w:id="27" w:name="ui-htmlcssbootstrap"/>
       <w:r>
         <w:t xml:space="preserve">UI: HTML/CSS/Bootstrap</w:t>
       </w:r>
+      <w:bookmarkEnd w:id="27"/>
     </w:p>
     <w:p>
       <w:pPr>
@@ -1111,11 +1111,11 @@
       <w:pPr>
         <w:pStyle w:val="Heading2"/>
       </w:pPr>
-      <w:bookmarkStart w:id="29" w:name="javascript-and-jquery"/>
-      <w:bookmarkEnd w:id="29"/>
+      <w:bookmarkStart w:id="28" w:name="javascript-and-jquery"/>
       <w:r>
         <w:t xml:space="preserve">Javascript and jQuery</w:t>
       </w:r>
+      <w:bookmarkEnd w:id="28"/>
     </w:p>
     <w:p>
       <w:pPr>
@@ -1157,15 +1157,19 @@
       <w:pPr>
         <w:pStyle w:val="Heading2"/>
       </w:pPr>
-      <w:bookmarkStart w:id="30" w:name="js-objects-data-structures"/>
-      <w:bookmarkEnd w:id="30"/>
+      <w:bookmarkStart w:id="29" w:name="js-objects-data-structures"/>
       <w:r>
         <w:t xml:space="preserve">JS Objects &amp; Data Structures</w:t>
       </w:r>
+      <w:bookmarkEnd w:id="29"/>
     </w:p>
     <w:sectPr/>
   </w:body>
 </w:document>
+</file>
+
+<file path=word/comments.xml><?xml version="1.0" encoding="utf-8"?>
+<w:comments xmlns:w="http://schemas.openxmlformats.org/wordprocessingml/2006/main" xmlns:m="http://schemas.openxmlformats.org/officeDocument/2006/math" xmlns:r="http://schemas.openxmlformats.org/officeDocument/2006/relationships" xmlns:o="urn:schemas-microsoft-com:office:office" xmlns:v="urn:schemas-microsoft-com:vml" xmlns:w10="urn:schemas-microsoft-com:office:word" xmlns:a="http://schemas.openxmlformats.org/drawingml/2006/main" xmlns:pic="http://schemas.openxmlformats.org/drawingml/2006/picture" xmlns:wp="http://schemas.openxmlformats.org/drawingml/2006/wordprocessingDrawing"/>
 </file>
 
 <file path=word/footnotes.xml><?xml version="1.0" encoding="utf-8"?>
@@ -1189,8 +1193,8 @@
 
 <file path=word/numbering.xml><?xml version="1.0" encoding="utf-8"?>
 <w:numbering xmlns:w="http://schemas.openxmlformats.org/wordprocessingml/2006/main">
-  <w:abstractNum w:abstractNumId="0">
-    <w:nsid w:val="e17f69ba"/>
+  <w:abstractNum w:abstractNumId="990">
+    <w:nsid w:val="170cd2de"/>
     <w:multiLevelType w:val="multilevel"/>
     <w:lvl w:ilvl="0">
       <w:numFmt w:val="bullet"/>
@@ -1269,9 +1273,31 @@
         <w:ind w:left="4800" w:hanging="480"/>
       </w:pPr>
     </w:lvl>
+    <w:lvl w:ilvl="7">
+      <w:numFmt w:val="bullet"/>
+      <w:lvlText w:val=" "/>
+      <w:lvlJc w:val="left"/>
+      <w:pPr>
+        <w:tabs>
+          <w:tab w:val="num" w:pos="5040"/>
+        </w:tabs>
+        <w:ind w:left="5520" w:hanging="480"/>
+      </w:pPr>
+    </w:lvl>
+    <w:lvl w:ilvl="8">
+      <w:numFmt w:val="bullet"/>
+      <w:lvlText w:val=" "/>
+      <w:lvlJc w:val="left"/>
+      <w:pPr>
+        <w:tabs>
+          <w:tab w:val="num" w:pos="5760"/>
+        </w:tabs>
+        <w:ind w:left="6240" w:hanging="480"/>
+      </w:pPr>
+    </w:lvl>
   </w:abstractNum>
   <w:abstractNum w:abstractNumId="990">
-    <w:nsid w:val="de83b7c4"/>
+    <w:nsid w:val="2c1ae401"/>
     <w:multiLevelType w:val="multilevel"/>
     <w:lvl w:ilvl="0">
       <w:numFmt w:val="bullet"/>
@@ -1350,9 +1376,31 @@
         <w:ind w:left="4800" w:hanging="480"/>
       </w:pPr>
     </w:lvl>
+    <w:lvl w:ilvl="7">
+      <w:numFmt w:val="bullet"/>
+      <w:lvlText w:val=" "/>
+      <w:lvlJc w:val="left"/>
+      <w:pPr>
+        <w:tabs>
+          <w:tab w:val="num" w:pos="5040"/>
+        </w:tabs>
+        <w:ind w:left="5520" w:hanging="480"/>
+      </w:pPr>
+    </w:lvl>
+    <w:lvl w:ilvl="8">
+      <w:numFmt w:val="bullet"/>
+      <w:lvlText w:val=" "/>
+      <w:lvlJc w:val="left"/>
+      <w:pPr>
+        <w:tabs>
+          <w:tab w:val="num" w:pos="5760"/>
+        </w:tabs>
+        <w:ind w:left="6240" w:hanging="480"/>
+      </w:pPr>
+    </w:lvl>
   </w:abstractNum>
   <w:abstractNum w:abstractNumId="991">
-    <w:nsid w:val="1d415611"/>
+    <w:nsid w:val="ea454b4c"/>
     <w:multiLevelType w:val="multilevel"/>
     <w:lvl w:ilvl="0">
       <w:numFmt w:val="bullet"/>
@@ -1431,9 +1479,31 @@
         <w:ind w:left="4800" w:hanging="480"/>
       </w:pPr>
     </w:lvl>
+    <w:lvl w:ilvl="7">
+      <w:numFmt w:val="bullet"/>
+      <w:lvlText w:val="–"/>
+      <w:lvlJc w:val="left"/>
+      <w:pPr>
+        <w:tabs>
+          <w:tab w:val="num" w:pos="5040"/>
+        </w:tabs>
+        <w:ind w:left="5520" w:hanging="480"/>
+      </w:pPr>
+    </w:lvl>
+    <w:lvl w:ilvl="8">
+      <w:numFmt w:val="bullet"/>
+      <w:lvlText w:val="•"/>
+      <w:lvlJc w:val="left"/>
+      <w:pPr>
+        <w:tabs>
+          <w:tab w:val="num" w:pos="5760"/>
+        </w:tabs>
+        <w:ind w:left="6240" w:hanging="480"/>
+      </w:pPr>
+    </w:lvl>
   </w:abstractNum>
-  <w:num w:numId="1">
-    <w:abstractNumId w:val="0"/>
+  <w:num w:numId="1000">
+    <w:abstractNumId w:val="990"/>
   </w:num>
   <w:num w:numId="1000">
     <w:abstractNumId w:val="990"/>
@@ -1706,6 +1776,66 @@
       <w:szCs w:val="24"/>
     </w:rPr>
   </w:style>
+  <w:style w:type="paragraph" w:styleId="Heading7">
+    <w:name w:val="Heading 7"/>
+    <w:basedOn w:val="Normal"/>
+    <w:next w:val="BodyText"/>
+    <w:uiPriority w:val="9"/>
+    <w:unhideWhenUsed/>
+    <w:qFormat/>
+    <w:pPr>
+      <w:keepNext/>
+      <w:keepLines/>
+      <w:spacing w:before="200" w:after="0"/>
+      <w:outlineLvl w:val="6"/>
+    </w:pPr>
+    <w:rPr>
+      <w:rFonts w:asciiTheme="majorHAnsi" w:eastAsiaTheme="majorEastAsia" w:hAnsiTheme="majorHAnsi" w:cstheme="majorBidi"/>
+      <w:color w:val="4F81BD" w:themeColor="accent1"/>
+      <w:sz w:val="24"/>
+      <w:szCs w:val="24"/>
+    </w:rPr>
+  </w:style>
+  <w:style w:type="paragraph" w:styleId="Heading8">
+    <w:name w:val="Heading 8"/>
+    <w:basedOn w:val="Normal"/>
+    <w:next w:val="BodyText"/>
+    <w:uiPriority w:val="9"/>
+    <w:unhideWhenUsed/>
+    <w:qFormat/>
+    <w:pPr>
+      <w:keepNext/>
+      <w:keepLines/>
+      <w:spacing w:before="200" w:after="0"/>
+      <w:outlineLvl w:val="7"/>
+    </w:pPr>
+    <w:rPr>
+      <w:rFonts w:asciiTheme="majorHAnsi" w:eastAsiaTheme="majorEastAsia" w:hAnsiTheme="majorHAnsi" w:cstheme="majorBidi"/>
+      <w:color w:val="4F81BD" w:themeColor="accent1"/>
+      <w:sz w:val="24"/>
+      <w:szCs w:val="24"/>
+    </w:rPr>
+  </w:style>
+  <w:style w:type="paragraph" w:styleId="Heading9">
+    <w:name w:val="Heading 9"/>
+    <w:basedOn w:val="Normal"/>
+    <w:next w:val="BodyText"/>
+    <w:uiPriority w:val="9"/>
+    <w:unhideWhenUsed/>
+    <w:qFormat/>
+    <w:pPr>
+      <w:keepNext/>
+      <w:keepLines/>
+      <w:spacing w:before="200" w:after="0"/>
+      <w:outlineLvl w:val="8"/>
+    </w:pPr>
+    <w:rPr>
+      <w:rFonts w:asciiTheme="majorHAnsi" w:eastAsiaTheme="majorEastAsia" w:hAnsiTheme="majorHAnsi" w:cstheme="majorBidi"/>
+      <w:color w:val="4F81BD" w:themeColor="accent1"/>
+      <w:sz w:val="24"/>
+      <w:szCs w:val="24"/>
+    </w:rPr>
+  </w:style>
   <w:style w:type="paragraph" w:styleId="BlockText">
     <w:name w:val="Block Text"/>
     <w:basedOn w:val="BodyText"/>
@@ -1737,8 +1867,9 @@
     <w:semiHidden/>
     <w:unhideWhenUsed/>
   </w:style>
-  <w:style w:type="table" w:default="1" w:styleId="TableNormal">
-    <w:name w:val="Normal Table"/>
+  <w:style w:type="table" w:default="1" w:styleId="Table">
+    <w:name w:val="Table"/>
+    <w:basedOn w:val="TableNormal"/>
     <w:semiHidden/>
     <w:unhideWhenUsed/>
     <w:qFormat/>
@@ -1795,8 +1926,8 @@
     <w:name w:val="Figure"/>
     <w:basedOn w:val="Normal"/>
   </w:style>
-  <w:style w:type="paragraph" w:customStyle="1" w:styleId="FigureWithCaption">
-    <w:name w:val="Figure with Caption"/>
+  <w:style w:type="paragraph" w:customStyle="1" w:styleId="CaptionedFigure">
+    <w:name w:val="Captioned Figure"/>
     <w:basedOn w:val="Figure"/>
     <w:pPr>
       <w:keepNext/>
@@ -1853,7 +1984,6 @@
     <w:link w:val="VerbatimChar"/>
     <w:pPr>
       <w:wordWrap w:val="off"/>
-      <w:noProof/>
       <w:shd w:val="clear" w:fill="303030"/>
     </w:pPr>
   </w:style>

</xml_diff>

<commit_message>
upgraded to latest bootstrap, rebuilt web programming for 2019
</commit_message>
<xml_diff>
--- a/word/apps4ed.docx
+++ b/word/apps4ed.docx
@@ -1984,262 +1984,228 @@
     <w:link w:val="VerbatimChar"/>
     <w:pPr>
       <w:wordWrap w:val="off"/>
-      <w:shd w:val="clear" w:fill="303030"/>
     </w:pPr>
   </w:style>
   <w:style w:type="character" w:customStyle="1" w:styleId="KeywordTok">
     <w:name w:val="KeywordTok"/>
     <w:basedOn w:val="VerbatimChar"/>
     <w:rPr>
-      <w:color w:val="f0dfaf"/>
-      <w:shd w:val="clear" w:fill="303030"/>
+      <w:color w:val="007020"/>
+      <w:b/>
     </w:rPr>
   </w:style>
   <w:style w:type="character" w:customStyle="1" w:styleId="DataTypeTok">
     <w:name w:val="DataTypeTok"/>
     <w:basedOn w:val="VerbatimChar"/>
     <w:rPr>
-      <w:color w:val="dfdfbf"/>
-      <w:shd w:val="clear" w:fill="303030"/>
+      <w:color w:val="902000"/>
     </w:rPr>
   </w:style>
   <w:style w:type="character" w:customStyle="1" w:styleId="DecValTok">
     <w:name w:val="DecValTok"/>
     <w:basedOn w:val="VerbatimChar"/>
     <w:rPr>
-      <w:color w:val="dcdccc"/>
-      <w:shd w:val="clear" w:fill="303030"/>
+      <w:color w:val="40a070"/>
     </w:rPr>
   </w:style>
   <w:style w:type="character" w:customStyle="1" w:styleId="BaseNTok">
     <w:name w:val="BaseNTok"/>
     <w:basedOn w:val="VerbatimChar"/>
     <w:rPr>
-      <w:color w:val="dca3a3"/>
-      <w:shd w:val="clear" w:fill="303030"/>
+      <w:color w:val="40a070"/>
     </w:rPr>
   </w:style>
   <w:style w:type="character" w:customStyle="1" w:styleId="FloatTok">
     <w:name w:val="FloatTok"/>
     <w:basedOn w:val="VerbatimChar"/>
     <w:rPr>
-      <w:color w:val="c0bed1"/>
-      <w:shd w:val="clear" w:fill="303030"/>
+      <w:color w:val="40a070"/>
     </w:rPr>
   </w:style>
   <w:style w:type="character" w:customStyle="1" w:styleId="ConstantTok">
     <w:name w:val="ConstantTok"/>
     <w:basedOn w:val="VerbatimChar"/>
     <w:rPr>
-      <w:color w:val="dca3a3"/>
-      <w:shd w:val="clear" w:fill="303030"/>
-      <w:b/>
+      <w:color w:val="880000"/>
     </w:rPr>
   </w:style>
   <w:style w:type="character" w:customStyle="1" w:styleId="CharTok">
     <w:name w:val="CharTok"/>
     <w:basedOn w:val="VerbatimChar"/>
     <w:rPr>
-      <w:color w:val="dca3a3"/>
-      <w:shd w:val="clear" w:fill="303030"/>
+      <w:color w:val="4070a0"/>
     </w:rPr>
   </w:style>
   <w:style w:type="character" w:customStyle="1" w:styleId="SpecialCharTok">
     <w:name w:val="SpecialCharTok"/>
     <w:basedOn w:val="VerbatimChar"/>
     <w:rPr>
-      <w:color w:val="dca3a3"/>
-      <w:shd w:val="clear" w:fill="303030"/>
+      <w:color w:val="4070a0"/>
     </w:rPr>
   </w:style>
   <w:style w:type="character" w:customStyle="1" w:styleId="StringTok">
     <w:name w:val="StringTok"/>
     <w:basedOn w:val="VerbatimChar"/>
     <w:rPr>
-      <w:color w:val="cc9393"/>
-      <w:shd w:val="clear" w:fill="303030"/>
+      <w:color w:val="4070a0"/>
     </w:rPr>
   </w:style>
   <w:style w:type="character" w:customStyle="1" w:styleId="VerbatimStringTok">
     <w:name w:val="VerbatimStringTok"/>
     <w:basedOn w:val="VerbatimChar"/>
     <w:rPr>
-      <w:color w:val="cc9393"/>
-      <w:shd w:val="clear" w:fill="303030"/>
+      <w:color w:val="4070a0"/>
     </w:rPr>
   </w:style>
   <w:style w:type="character" w:customStyle="1" w:styleId="SpecialStringTok">
     <w:name w:val="SpecialStringTok"/>
     <w:basedOn w:val="VerbatimChar"/>
     <w:rPr>
-      <w:color w:val="cc9393"/>
-      <w:shd w:val="clear" w:fill="303030"/>
+      <w:color w:val="bb6688"/>
     </w:rPr>
   </w:style>
   <w:style w:type="character" w:customStyle="1" w:styleId="ImportTok">
     <w:name w:val="ImportTok"/>
     <w:basedOn w:val="VerbatimChar"/>
-    <w:rPr>
-      <w:color w:val="cccccc"/>
-      <w:shd w:val="clear" w:fill="303030"/>
-    </w:rPr>
+    <w:rPr/>
   </w:style>
   <w:style w:type="character" w:customStyle="1" w:styleId="CommentTok">
     <w:name w:val="CommentTok"/>
     <w:basedOn w:val="VerbatimChar"/>
     <w:rPr>
-      <w:color w:val="7f9f7f"/>
-      <w:shd w:val="clear" w:fill="303030"/>
+      <w:color w:val="60a0b0"/>
+      <w:i/>
     </w:rPr>
   </w:style>
   <w:style w:type="character" w:customStyle="1" w:styleId="DocumentationTok">
     <w:name w:val="DocumentationTok"/>
     <w:basedOn w:val="VerbatimChar"/>
     <w:rPr>
-      <w:color w:val="7f9f7f"/>
-      <w:shd w:val="clear" w:fill="303030"/>
+      <w:color w:val="ba2121"/>
+      <w:i/>
     </w:rPr>
   </w:style>
   <w:style w:type="character" w:customStyle="1" w:styleId="AnnotationTok">
     <w:name w:val="AnnotationTok"/>
     <w:basedOn w:val="VerbatimChar"/>
     <w:rPr>
-      <w:color w:val="7f9f7f"/>
-      <w:shd w:val="clear" w:fill="303030"/>
+      <w:color w:val="60a0b0"/>
       <w:b/>
+      <w:i/>
     </w:rPr>
   </w:style>
   <w:style w:type="character" w:customStyle="1" w:styleId="CommentVarTok">
     <w:name w:val="CommentVarTok"/>
     <w:basedOn w:val="VerbatimChar"/>
     <w:rPr>
-      <w:color w:val="7f9f7f"/>
-      <w:shd w:val="clear" w:fill="303030"/>
+      <w:color w:val="60a0b0"/>
       <w:b/>
+      <w:i/>
     </w:rPr>
   </w:style>
   <w:style w:type="character" w:customStyle="1" w:styleId="OtherTok">
     <w:name w:val="OtherTok"/>
     <w:basedOn w:val="VerbatimChar"/>
     <w:rPr>
-      <w:color w:val="efef8f"/>
-      <w:shd w:val="clear" w:fill="303030"/>
+      <w:color w:val="007020"/>
     </w:rPr>
   </w:style>
   <w:style w:type="character" w:customStyle="1" w:styleId="FunctionTok">
     <w:name w:val="FunctionTok"/>
     <w:basedOn w:val="VerbatimChar"/>
     <w:rPr>
-      <w:color w:val="efef8f"/>
-      <w:shd w:val="clear" w:fill="303030"/>
+      <w:color w:val="06287e"/>
     </w:rPr>
   </w:style>
   <w:style w:type="character" w:customStyle="1" w:styleId="VariableTok">
     <w:name w:val="VariableTok"/>
     <w:basedOn w:val="VerbatimChar"/>
     <w:rPr>
-      <w:color w:val="cccccc"/>
-      <w:shd w:val="clear" w:fill="303030"/>
+      <w:color w:val="19177c"/>
     </w:rPr>
   </w:style>
   <w:style w:type="character" w:customStyle="1" w:styleId="ControlFlowTok">
     <w:name w:val="ControlFlowTok"/>
     <w:basedOn w:val="VerbatimChar"/>
     <w:rPr>
-      <w:color w:val="f0dfaf"/>
-      <w:shd w:val="clear" w:fill="303030"/>
+      <w:color w:val="007020"/>
+      <w:b/>
     </w:rPr>
   </w:style>
   <w:style w:type="character" w:customStyle="1" w:styleId="OperatorTok">
     <w:name w:val="OperatorTok"/>
     <w:basedOn w:val="VerbatimChar"/>
     <w:rPr>
-      <w:color w:val="f0efd0"/>
-      <w:shd w:val="clear" w:fill="303030"/>
+      <w:color w:val="666666"/>
     </w:rPr>
   </w:style>
   <w:style w:type="character" w:customStyle="1" w:styleId="BuiltInTok">
     <w:name w:val="BuiltInTok"/>
     <w:basedOn w:val="VerbatimChar"/>
-    <w:rPr>
-      <w:color w:val="cccccc"/>
-      <w:shd w:val="clear" w:fill="303030"/>
-    </w:rPr>
+    <w:rPr/>
   </w:style>
   <w:style w:type="character" w:customStyle="1" w:styleId="ExtensionTok">
     <w:name w:val="ExtensionTok"/>
     <w:basedOn w:val="VerbatimChar"/>
-    <w:rPr>
-      <w:color w:val="cccccc"/>
-      <w:shd w:val="clear" w:fill="303030"/>
-    </w:rPr>
+    <w:rPr/>
   </w:style>
   <w:style w:type="character" w:customStyle="1" w:styleId="PreprocessorTok">
     <w:name w:val="PreprocessorTok"/>
     <w:basedOn w:val="VerbatimChar"/>
     <w:rPr>
-      <w:color w:val="ffcfaf"/>
-      <w:shd w:val="clear" w:fill="303030"/>
-      <w:b/>
+      <w:color w:val="bc7a00"/>
     </w:rPr>
   </w:style>
   <w:style w:type="character" w:customStyle="1" w:styleId="AttributeTok">
     <w:name w:val="AttributeTok"/>
     <w:basedOn w:val="VerbatimChar"/>
     <w:rPr>
-      <w:color w:val="cccccc"/>
-      <w:shd w:val="clear" w:fill="303030"/>
+      <w:color w:val="7d9029"/>
     </w:rPr>
   </w:style>
   <w:style w:type="character" w:customStyle="1" w:styleId="RegionMarkerTok">
     <w:name w:val="RegionMarkerTok"/>
     <w:basedOn w:val="VerbatimChar"/>
-    <w:rPr>
-      <w:color w:val="cccccc"/>
-      <w:shd w:val="clear" w:fill="303030"/>
-    </w:rPr>
+    <w:rPr/>
   </w:style>
   <w:style w:type="character" w:customStyle="1" w:styleId="InformationTok">
     <w:name w:val="InformationTok"/>
     <w:basedOn w:val="VerbatimChar"/>
     <w:rPr>
-      <w:color w:val="7f9f7f"/>
-      <w:shd w:val="clear" w:fill="303030"/>
+      <w:color w:val="60a0b0"/>
       <w:b/>
+      <w:i/>
     </w:rPr>
   </w:style>
   <w:style w:type="character" w:customStyle="1" w:styleId="WarningTok">
     <w:name w:val="WarningTok"/>
     <w:basedOn w:val="VerbatimChar"/>
     <w:rPr>
-      <w:color w:val="7f9f7f"/>
-      <w:shd w:val="clear" w:fill="303030"/>
+      <w:color w:val="60a0b0"/>
       <w:b/>
+      <w:i/>
     </w:rPr>
   </w:style>
   <w:style w:type="character" w:customStyle="1" w:styleId="AlertTok">
     <w:name w:val="AlertTok"/>
     <w:basedOn w:val="VerbatimChar"/>
     <w:rPr>
-      <w:color w:val="ffcfaf"/>
-      <w:shd w:val="clear" w:fill="303030"/>
+      <w:color w:val="ff0000"/>
+      <w:b/>
     </w:rPr>
   </w:style>
   <w:style w:type="character" w:customStyle="1" w:styleId="ErrorTok">
     <w:name w:val="ErrorTok"/>
     <w:basedOn w:val="VerbatimChar"/>
     <w:rPr>
-      <w:color w:val="c3bf9f"/>
-      <w:shd w:val="clear" w:fill="303030"/>
+      <w:color w:val="ff0000"/>
+      <w:b/>
     </w:rPr>
   </w:style>
   <w:style w:type="character" w:customStyle="1" w:styleId="NormalTok">
     <w:name w:val="NormalTok"/>
     <w:basedOn w:val="VerbatimChar"/>
-    <w:rPr>
-      <w:color w:val="cccccc"/>
-      <w:shd w:val="clear" w:fill="303030"/>
-    </w:rPr>
+    <w:rPr/>
   </w:style>
 </w:styles>
 </file>

</xml_diff>

<commit_message>
rebuilt courses with new syllabus template
</commit_message>
<xml_diff>
--- a/word/apps4ed.docx
+++ b/word/apps4ed.docx
@@ -74,6 +74,7 @@
       </w:pPr>
       <w:r>
         <w:rPr>
+          <w:bCs/>
           <w:b/>
         </w:rPr>
         <w:t xml:space="preserve">Educational Technology 0858-7230002, Spring 2015</w:t>
@@ -85,6 +86,7 @@
       </w:pPr>
       <w:r>
         <w:rPr>
+          <w:bCs/>
           <w:b/>
         </w:rPr>
         <w:t xml:space="preserve">Keywords:</w:t>
@@ -102,6 +104,7 @@
       </w:pPr>
       <w:r>
         <w:rPr>
+          <w:bCs/>
           <w:b/>
         </w:rPr>
         <w:t xml:space="preserve">Description:</w:t>
@@ -120,34 +123,34 @@
         </w:pict>
       </w:r>
     </w:p>
+    <w:bookmarkStart w:id="20" w:name="schedule-format-session-leaders"/>
     <w:p>
       <w:pPr>
         <w:pStyle w:val="Heading1"/>
       </w:pPr>
-      <w:bookmarkStart w:id="20" w:name="schedule-format-session-leaders"/>
       <w:r>
         <w:t xml:space="preserve">Schedule, format, &amp; session leaders</w:t>
       </w:r>
-      <w:bookmarkEnd w:id="20"/>
     </w:p>
     <w:tbl>
       <w:tblPr>
         <w:tblStyle w:val="Table"/>
-        <w:tblW w:type="pct" w:w="0.0"/>
-        <w:tblLook w:firstRow="1"/>
+        <w:tblW w:type="auto" w:w="0"/>
+        <w:tblLook w:firstRow="1" w:lastRow="0" w:firstColumn="0" w:lastColumn="0" w:noHBand="0" w:noVBand="0" w:val="0020"/>
+        <w:jc w:val="start"/>
       </w:tblPr>
-      <w:tblGrid/>
+      <w:tblGrid>
+        <w:gridCol w:w="1980"/>
+        <w:gridCol w:w="1980"/>
+        <w:gridCol w:w="1980"/>
+        <w:gridCol w:w="1980"/>
+      </w:tblGrid>
       <w:tr>
         <w:trPr>
-          <w:cnfStyle w:firstRow="1"/>
+          <w:tblHeader w:val="true"/>
         </w:trPr>
         <w:tc>
-          <w:tcPr>
-            <w:tcBorders>
-              <w:bottom w:val="single"/>
-            </w:tcBorders>
-            <w:vAlign w:val="bottom"/>
-          </w:tcPr>
+          <w:tcPr/>
           <w:p>
             <w:pPr>
               <w:pStyle w:val="Compact"/>
@@ -159,12 +162,7 @@
           </w:p>
         </w:tc>
         <w:tc>
-          <w:tcPr>
-            <w:tcBorders>
-              <w:bottom w:val="single"/>
-            </w:tcBorders>
-            <w:vAlign w:val="bottom"/>
-          </w:tcPr>
+          <w:tcPr/>
           <w:p>
             <w:pPr>
               <w:pStyle w:val="Compact"/>
@@ -176,12 +174,7 @@
           </w:p>
         </w:tc>
         <w:tc>
-          <w:tcPr>
-            <w:tcBorders>
-              <w:bottom w:val="single"/>
-            </w:tcBorders>
-            <w:vAlign w:val="bottom"/>
-          </w:tcPr>
+          <w:tcPr/>
           <w:p>
             <w:pPr>
               <w:pStyle w:val="Compact"/>
@@ -193,12 +186,7 @@
           </w:p>
         </w:tc>
         <w:tc>
-          <w:tcPr>
-            <w:tcBorders>
-              <w:bottom w:val="single"/>
-            </w:tcBorders>
-            <w:vAlign w:val="bottom"/>
-          </w:tcPr>
+          <w:tcPr/>
           <w:p>
             <w:pPr>
               <w:pStyle w:val="Compact"/>
@@ -212,6 +200,7 @@
       </w:tr>
       <w:tr>
         <w:tc>
+          <w:tcPr/>
           <w:p>
             <w:pPr>
               <w:pStyle w:val="Compact"/>
@@ -223,6 +212,7 @@
           </w:p>
         </w:tc>
         <w:tc>
+          <w:tcPr/>
           <w:p>
             <w:pPr>
               <w:pStyle w:val="Compact"/>
@@ -234,6 +224,7 @@
           </w:p>
         </w:tc>
         <w:tc>
+          <w:tcPr/>
           <w:p>
             <w:pPr>
               <w:pStyle w:val="Compact"/>
@@ -245,6 +236,7 @@
           </w:p>
         </w:tc>
         <w:tc>
+          <w:tcPr/>
           <w:p>
             <w:pPr>
               <w:pStyle w:val="Compact"/>
@@ -258,6 +250,7 @@
       </w:tr>
       <w:tr>
         <w:tc>
+          <w:tcPr/>
           <w:p>
             <w:pPr>
               <w:pStyle w:val="Compact"/>
@@ -269,6 +262,7 @@
           </w:p>
         </w:tc>
         <w:tc>
+          <w:tcPr/>
           <w:p>
             <w:pPr>
               <w:pStyle w:val="Compact"/>
@@ -280,6 +274,7 @@
           </w:p>
         </w:tc>
         <w:tc>
+          <w:tcPr/>
           <w:p>
             <w:pPr>
               <w:pStyle w:val="Compact"/>
@@ -291,6 +286,7 @@
           </w:p>
         </w:tc>
         <w:tc>
+          <w:tcPr/>
           <w:p>
             <w:pPr>
               <w:pStyle w:val="Compact"/>
@@ -316,6 +312,7 @@
       </w:tr>
       <w:tr>
         <w:tc>
+          <w:tcPr/>
           <w:p>
             <w:pPr>
               <w:pStyle w:val="Compact"/>
@@ -327,6 +324,7 @@
           </w:p>
         </w:tc>
         <w:tc>
+          <w:tcPr/>
           <w:p>
             <w:pPr>
               <w:pStyle w:val="Compact"/>
@@ -338,6 +336,7 @@
           </w:p>
         </w:tc>
         <w:tc>
+          <w:tcPr/>
           <w:p>
             <w:pPr>
               <w:pStyle w:val="Compact"/>
@@ -349,6 +348,7 @@
           </w:p>
         </w:tc>
         <w:tc>
+          <w:tcPr/>
           <w:p>
             <w:pPr>
               <w:pStyle w:val="Compact"/>
@@ -362,6 +362,7 @@
       </w:tr>
       <w:tr>
         <w:tc>
+          <w:tcPr/>
           <w:p>
             <w:pPr>
               <w:pStyle w:val="Compact"/>
@@ -373,6 +374,7 @@
           </w:p>
         </w:tc>
         <w:tc>
+          <w:tcPr/>
           <w:p>
             <w:pPr>
               <w:pStyle w:val="Compact"/>
@@ -384,6 +386,7 @@
           </w:p>
         </w:tc>
         <w:tc>
+          <w:tcPr/>
           <w:p>
             <w:pPr>
               <w:pStyle w:val="Compact"/>
@@ -395,6 +398,7 @@
           </w:p>
         </w:tc>
         <w:tc>
+          <w:tcPr/>
           <w:p>
             <w:pPr>
               <w:pStyle w:val="Compact"/>
@@ -408,6 +412,7 @@
       </w:tr>
       <w:tr>
         <w:tc>
+          <w:tcPr/>
           <w:p>
             <w:pPr>
               <w:pStyle w:val="Compact"/>
@@ -419,6 +424,7 @@
           </w:p>
         </w:tc>
         <w:tc>
+          <w:tcPr/>
           <w:p>
             <w:pPr>
               <w:pStyle w:val="Compact"/>
@@ -430,6 +436,7 @@
           </w:p>
         </w:tc>
         <w:tc>
+          <w:tcPr/>
           <w:p>
             <w:pPr>
               <w:pStyle w:val="Compact"/>
@@ -441,6 +448,7 @@
           </w:p>
         </w:tc>
         <w:tc>
+          <w:tcPr/>
           <w:p>
             <w:pPr>
               <w:pStyle w:val="Compact"/>
@@ -454,6 +462,7 @@
       </w:tr>
       <w:tr>
         <w:tc>
+          <w:tcPr/>
           <w:p>
             <w:pPr>
               <w:pStyle w:val="Compact"/>
@@ -465,6 +474,7 @@
           </w:p>
         </w:tc>
         <w:tc>
+          <w:tcPr/>
           <w:p>
             <w:pPr>
               <w:pStyle w:val="Compact"/>
@@ -476,6 +486,7 @@
           </w:p>
         </w:tc>
         <w:tc>
+          <w:tcPr/>
           <w:p>
             <w:pPr>
               <w:pStyle w:val="Compact"/>
@@ -487,6 +498,7 @@
           </w:p>
         </w:tc>
         <w:tc>
+          <w:tcPr/>
           <w:p>
             <w:pPr>
               <w:pStyle w:val="Compact"/>
@@ -500,6 +512,7 @@
       </w:tr>
       <w:tr>
         <w:tc>
+          <w:tcPr/>
           <w:p>
             <w:pPr>
               <w:pStyle w:val="Compact"/>
@@ -511,6 +524,7 @@
           </w:p>
         </w:tc>
         <w:tc>
+          <w:tcPr/>
           <w:p>
             <w:pPr>
               <w:pStyle w:val="Compact"/>
@@ -522,6 +536,7 @@
           </w:p>
         </w:tc>
         <w:tc>
+          <w:tcPr/>
           <w:p>
             <w:pPr>
               <w:pStyle w:val="Compact"/>
@@ -533,6 +548,7 @@
           </w:p>
         </w:tc>
         <w:tc>
+          <w:tcPr/>
           <w:p>
             <w:pPr>
               <w:pStyle w:val="Compact"/>
@@ -546,6 +562,7 @@
       </w:tr>
       <w:tr>
         <w:tc>
+          <w:tcPr/>
           <w:p>
             <w:pPr>
               <w:pStyle w:val="Compact"/>
@@ -553,6 +570,7 @@
             </w:pPr>
             <w:r>
               <w:rPr>
+                <w:iCs/>
                 <w:i/>
               </w:rPr>
               <w:t xml:space="preserve">Spring break</w:t>
@@ -560,6 +578,7 @@
           </w:p>
         </w:tc>
         <w:tc>
+          <w:tcPr/>
           <w:p>
             <w:pPr>
               <w:pStyle w:val="Compact"/>
@@ -571,6 +590,7 @@
           </w:p>
         </w:tc>
         <w:tc>
+          <w:tcPr/>
           <w:p>
             <w:pPr>
               <w:pStyle w:val="Compact"/>
@@ -582,6 +602,7 @@
           </w:p>
         </w:tc>
         <w:tc>
+          <w:tcPr/>
           <w:p>
             <w:pPr>
               <w:pStyle w:val="Compact"/>
@@ -595,6 +616,7 @@
       </w:tr>
       <w:tr>
         <w:tc>
+          <w:tcPr/>
           <w:p>
             <w:pPr>
               <w:pStyle w:val="Compact"/>
@@ -606,6 +628,7 @@
           </w:p>
         </w:tc>
         <w:tc>
+          <w:tcPr/>
           <w:p>
             <w:pPr>
               <w:pStyle w:val="Compact"/>
@@ -617,6 +640,7 @@
           </w:p>
         </w:tc>
         <w:tc>
+          <w:tcPr/>
           <w:p>
             <w:pPr>
               <w:pStyle w:val="Compact"/>
@@ -628,6 +652,7 @@
           </w:p>
         </w:tc>
         <w:tc>
+          <w:tcPr/>
           <w:p>
             <w:pPr>
               <w:pStyle w:val="Compact"/>
@@ -641,6 +666,7 @@
       </w:tr>
       <w:tr>
         <w:tc>
+          <w:tcPr/>
           <w:p>
             <w:pPr>
               <w:pStyle w:val="Compact"/>
@@ -652,6 +678,7 @@
           </w:p>
         </w:tc>
         <w:tc>
+          <w:tcPr/>
           <w:p>
             <w:pPr>
               <w:pStyle w:val="Compact"/>
@@ -663,6 +690,7 @@
           </w:p>
         </w:tc>
         <w:tc>
+          <w:tcPr/>
           <w:p>
             <w:pPr>
               <w:pStyle w:val="Compact"/>
@@ -674,6 +702,7 @@
           </w:p>
         </w:tc>
         <w:tc>
+          <w:tcPr/>
           <w:p>
             <w:pPr>
               <w:pStyle w:val="Compact"/>
@@ -687,6 +716,7 @@
       </w:tr>
       <w:tr>
         <w:tc>
+          <w:tcPr/>
           <w:p>
             <w:pPr>
               <w:pStyle w:val="Compact"/>
@@ -698,6 +728,7 @@
           </w:p>
         </w:tc>
         <w:tc>
+          <w:tcPr/>
           <w:p>
             <w:pPr>
               <w:pStyle w:val="Compact"/>
@@ -709,6 +740,7 @@
           </w:p>
         </w:tc>
         <w:tc>
+          <w:tcPr/>
           <w:p>
             <w:pPr>
               <w:pStyle w:val="Compact"/>
@@ -720,6 +752,7 @@
           </w:p>
         </w:tc>
         <w:tc>
+          <w:tcPr/>
           <w:p>
             <w:pPr>
               <w:pStyle w:val="Compact"/>
@@ -733,6 +766,7 @@
       </w:tr>
       <w:tr>
         <w:tc>
+          <w:tcPr/>
           <w:p>
             <w:pPr>
               <w:pStyle w:val="Compact"/>
@@ -744,6 +778,7 @@
           </w:p>
         </w:tc>
         <w:tc>
+          <w:tcPr/>
           <w:p>
             <w:pPr>
               <w:pStyle w:val="Compact"/>
@@ -755,6 +790,7 @@
           </w:p>
         </w:tc>
         <w:tc>
+          <w:tcPr/>
           <w:p>
             <w:pPr>
               <w:pStyle w:val="Compact"/>
@@ -766,6 +802,7 @@
           </w:p>
         </w:tc>
         <w:tc>
+          <w:tcPr/>
           <w:p>
             <w:pPr>
               <w:pStyle w:val="Compact"/>
@@ -779,6 +816,7 @@
       </w:tr>
       <w:tr>
         <w:tc>
+          <w:tcPr/>
           <w:p>
             <w:pPr>
               <w:pStyle w:val="Compact"/>
@@ -790,6 +828,7 @@
           </w:p>
         </w:tc>
         <w:tc>
+          <w:tcPr/>
           <w:p>
             <w:pPr>
               <w:pStyle w:val="Compact"/>
@@ -801,6 +840,7 @@
           </w:p>
         </w:tc>
         <w:tc>
+          <w:tcPr/>
           <w:p>
             <w:pPr>
               <w:pStyle w:val="Compact"/>
@@ -812,6 +852,7 @@
           </w:p>
         </w:tc>
         <w:tc>
+          <w:tcPr/>
           <w:p>
             <w:pPr>
               <w:pStyle w:val="Compact"/>
@@ -825,6 +866,7 @@
       </w:tr>
       <w:tr>
         <w:tc>
+          <w:tcPr/>
           <w:p>
             <w:pPr>
               <w:pStyle w:val="Compact"/>
@@ -836,6 +878,7 @@
           </w:p>
         </w:tc>
         <w:tc>
+          <w:tcPr/>
           <w:p>
             <w:pPr>
               <w:pStyle w:val="Compact"/>
@@ -847,6 +890,7 @@
           </w:p>
         </w:tc>
         <w:tc>
+          <w:tcPr/>
           <w:p>
             <w:pPr>
               <w:pStyle w:val="Compact"/>
@@ -858,6 +902,7 @@
           </w:p>
         </w:tc>
         <w:tc>
+          <w:tcPr/>
           <w:p>
             <w:pPr>
               <w:pStyle w:val="Compact"/>
@@ -871,6 +916,7 @@
       </w:tr>
       <w:tr>
         <w:tc>
+          <w:tcPr/>
           <w:p>
             <w:pPr>
               <w:pStyle w:val="Compact"/>
@@ -882,6 +928,7 @@
           </w:p>
         </w:tc>
         <w:tc>
+          <w:tcPr/>
           <w:p>
             <w:pPr>
               <w:pStyle w:val="Compact"/>
@@ -893,6 +940,7 @@
           </w:p>
         </w:tc>
         <w:tc>
+          <w:tcPr/>
           <w:p>
             <w:pPr>
               <w:pStyle w:val="Compact"/>
@@ -904,6 +952,7 @@
           </w:p>
         </w:tc>
         <w:tc>
+          <w:tcPr/>
           <w:p>
             <w:pPr>
               <w:pStyle w:val="Compact"/>
@@ -917,6 +966,7 @@
       </w:tr>
       <w:tr>
         <w:tc>
+          <w:tcPr/>
           <w:p>
             <w:pPr>
               <w:pStyle w:val="Compact"/>
@@ -928,6 +978,7 @@
           </w:p>
         </w:tc>
         <w:tc>
+          <w:tcPr/>
           <w:p>
             <w:pPr>
               <w:pStyle w:val="Compact"/>
@@ -939,6 +990,7 @@
           </w:p>
         </w:tc>
         <w:tc>
+          <w:tcPr/>
           <w:p>
             <w:pPr>
               <w:pStyle w:val="Compact"/>
@@ -950,6 +1002,7 @@
           </w:p>
         </w:tc>
         <w:tc>
+          <w:tcPr/>
           <w:p>
             <w:pPr>
               <w:pStyle w:val="Compact"/>
@@ -962,25 +1015,24 @@
         </w:tc>
       </w:tr>
     </w:tbl>
+    <w:bookmarkEnd w:id="20"/>
+    <w:bookmarkStart w:id="29" w:name="class-sessions"/>
     <w:p>
       <w:pPr>
         <w:pStyle w:val="Heading1"/>
       </w:pPr>
-      <w:bookmarkStart w:id="21" w:name="class-sessions"/>
       <w:r>
         <w:t xml:space="preserve">Class sessions</w:t>
       </w:r>
-      <w:bookmarkEnd w:id="21"/>
-    </w:p>
+    </w:p>
+    <w:bookmarkStart w:id="21" w:name="week-1.0-design"/>
     <w:p>
       <w:pPr>
         <w:pStyle w:val="Heading2"/>
       </w:pPr>
-      <w:bookmarkStart w:id="22" w:name="week-1.0-design"/>
       <w:r>
         <w:t xml:space="preserve">Week 1.0: Design</w:t>
       </w:r>
-      <w:bookmarkEnd w:id="22"/>
     </w:p>
     <w:p>
       <w:pPr>
@@ -996,20 +1048,21 @@
       </w:pPr>
       <w:r>
         <w:rPr>
+          <w:iCs/>
           <w:i/>
         </w:rPr>
         <w:t xml:space="preserve">due end of day Wed, 1/7</w:t>
       </w:r>
     </w:p>
+    <w:bookmarkEnd w:id="21"/>
+    <w:bookmarkStart w:id="22" w:name="week-1.5-tools"/>
     <w:p>
       <w:pPr>
         <w:pStyle w:val="Heading2"/>
       </w:pPr>
-      <w:bookmarkStart w:id="23" w:name="week-1.5-tools"/>
       <w:r>
         <w:t xml:space="preserve">Week 1.5: Tools</w:t>
       </w:r>
-      <w:bookmarkEnd w:id="23"/>
     </w:p>
     <w:p>
       <w:pPr>
@@ -1019,35 +1072,35 @@
         <w:t xml:space="preserve">We are going to use a diverse set of tools for our app development, and you must have them up and running quickly (by the end of the first week).</w:t>
       </w:r>
     </w:p>
+    <w:bookmarkEnd w:id="22"/>
+    <w:bookmarkStart w:id="23" w:name="week-2.0-models"/>
     <w:p>
       <w:pPr>
         <w:pStyle w:val="Heading2"/>
       </w:pPr>
-      <w:bookmarkStart w:id="24" w:name="week-2.0-models"/>
       <w:r>
         <w:t xml:space="preserve">Week 2.0: Models</w:t>
       </w:r>
-      <w:bookmarkEnd w:id="24"/>
-    </w:p>
+    </w:p>
+    <w:bookmarkEnd w:id="23"/>
+    <w:bookmarkStart w:id="24" w:name="week-2.5-views"/>
     <w:p>
       <w:pPr>
         <w:pStyle w:val="Heading2"/>
       </w:pPr>
-      <w:bookmarkStart w:id="25" w:name="week-2.5-views"/>
       <w:r>
         <w:t xml:space="preserve">Week 2.5: Views</w:t>
       </w:r>
-      <w:bookmarkEnd w:id="25"/>
-    </w:p>
+    </w:p>
+    <w:bookmarkEnd w:id="24"/>
+    <w:bookmarkStart w:id="25" w:name="design-tools"/>
     <w:p>
       <w:pPr>
         <w:pStyle w:val="Heading2"/>
       </w:pPr>
-      <w:bookmarkStart w:id="26" w:name="design-tools"/>
       <w:r>
         <w:t xml:space="preserve">Design &amp; Tools</w:t>
       </w:r>
-      <w:bookmarkEnd w:id="26"/>
     </w:p>
     <w:p>
       <w:pPr>
@@ -1085,15 +1138,15 @@
         <w:t xml:space="preserve">modify basic app</w:t>
       </w:r>
     </w:p>
+    <w:bookmarkEnd w:id="25"/>
+    <w:bookmarkStart w:id="26" w:name="ui-htmlcssbootstrap"/>
     <w:p>
       <w:pPr>
         <w:pStyle w:val="Heading2"/>
       </w:pPr>
-      <w:bookmarkStart w:id="27" w:name="ui-htmlcssbootstrap"/>
       <w:r>
         <w:t xml:space="preserve">UI: HTML/CSS/Bootstrap</w:t>
       </w:r>
-      <w:bookmarkEnd w:id="27"/>
     </w:p>
     <w:p>
       <w:pPr>
@@ -1107,15 +1160,15 @@
         <w:t xml:space="preserve">html code for major screens, no functions yet</w:t>
       </w:r>
     </w:p>
+    <w:bookmarkEnd w:id="26"/>
+    <w:bookmarkStart w:id="27" w:name="javascript-and-jquery"/>
     <w:p>
       <w:pPr>
         <w:pStyle w:val="Heading2"/>
       </w:pPr>
-      <w:bookmarkStart w:id="28" w:name="javascript-and-jquery"/>
       <w:r>
         <w:t xml:space="preserve">Javascript and jQuery</w:t>
       </w:r>
-      <w:bookmarkEnd w:id="28"/>
     </w:p>
     <w:p>
       <w:pPr>
@@ -1153,16 +1206,18 @@
         <w:t xml:space="preserve">reading data, updating elements</w:t>
       </w:r>
     </w:p>
+    <w:bookmarkEnd w:id="27"/>
+    <w:bookmarkStart w:id="28" w:name="js-objects-data-structures"/>
     <w:p>
       <w:pPr>
         <w:pStyle w:val="Heading2"/>
       </w:pPr>
-      <w:bookmarkStart w:id="29" w:name="js-objects-data-structures"/>
       <w:r>
         <w:t xml:space="preserve">JS Objects &amp; Data Structures</w:t>
       </w:r>
-      <w:bookmarkEnd w:id="29"/>
-    </w:p>
+    </w:p>
+    <w:bookmarkEnd w:id="28"/>
+    <w:bookmarkEnd w:id="29"/>
     <w:sectPr/>
   </w:body>
 </w:document>
@@ -1194,17 +1249,14 @@
 <file path=word/numbering.xml><?xml version="1.0" encoding="utf-8"?>
 <w:numbering xmlns:w="http://schemas.openxmlformats.org/wordprocessingml/2006/main">
   <w:abstractNum w:abstractNumId="990">
-    <w:nsid w:val="2c1ae401"/>
+    <w:nsid w:val="A990"/>
     <w:multiLevelType w:val="multilevel"/>
     <w:lvl w:ilvl="0">
       <w:numFmt w:val="bullet"/>
       <w:lvlText w:val=" "/>
       <w:lvlJc w:val="left"/>
       <w:pPr>
-        <w:tabs>
-          <w:tab w:val="num" w:pos="0"/>
-        </w:tabs>
-        <w:ind w:left="480" w:hanging="480"/>
+        <w:ind w:left="720" w:hanging="480"/>
       </w:pPr>
     </w:lvl>
     <w:lvl w:ilvl="1">
@@ -1212,10 +1264,7 @@
       <w:lvlText w:val=" "/>
       <w:lvlJc w:val="left"/>
       <w:pPr>
-        <w:tabs>
-          <w:tab w:val="num" w:pos="720"/>
-        </w:tabs>
-        <w:ind w:left="1200" w:hanging="480"/>
+        <w:ind w:left="1440" w:hanging="480"/>
       </w:pPr>
     </w:lvl>
     <w:lvl w:ilvl="2">
@@ -1223,10 +1272,7 @@
       <w:lvlText w:val=" "/>
       <w:lvlJc w:val="left"/>
       <w:pPr>
-        <w:tabs>
-          <w:tab w:val="num" w:pos="1440"/>
-        </w:tabs>
-        <w:ind w:left="1920" w:hanging="480"/>
+        <w:ind w:left="2160" w:hanging="480"/>
       </w:pPr>
     </w:lvl>
     <w:lvl w:ilvl="3">
@@ -1234,10 +1280,7 @@
       <w:lvlText w:val=" "/>
       <w:lvlJc w:val="left"/>
       <w:pPr>
-        <w:tabs>
-          <w:tab w:val="num" w:pos="2160"/>
-        </w:tabs>
-        <w:ind w:left="2640" w:hanging="480"/>
+        <w:ind w:left="2880" w:hanging="480"/>
       </w:pPr>
     </w:lvl>
     <w:lvl w:ilvl="4">
@@ -1245,10 +1288,7 @@
       <w:lvlText w:val=" "/>
       <w:lvlJc w:val="left"/>
       <w:pPr>
-        <w:tabs>
-          <w:tab w:val="num" w:pos="2880"/>
-        </w:tabs>
-        <w:ind w:left="3360" w:hanging="480"/>
+        <w:ind w:left="3600" w:hanging="480"/>
       </w:pPr>
     </w:lvl>
     <w:lvl w:ilvl="5">
@@ -1256,10 +1296,7 @@
       <w:lvlText w:val=" "/>
       <w:lvlJc w:val="left"/>
       <w:pPr>
-        <w:tabs>
-          <w:tab w:val="num" w:pos="3600"/>
-        </w:tabs>
-        <w:ind w:left="4080" w:hanging="480"/>
+        <w:ind w:left="4320" w:hanging="480"/>
       </w:pPr>
     </w:lvl>
     <w:lvl w:ilvl="6">
@@ -1267,10 +1304,7 @@
       <w:lvlText w:val=" "/>
       <w:lvlJc w:val="left"/>
       <w:pPr>
-        <w:tabs>
-          <w:tab w:val="num" w:pos="4320"/>
-        </w:tabs>
-        <w:ind w:left="4800" w:hanging="480"/>
+        <w:ind w:left="5040" w:hanging="480"/>
       </w:pPr>
     </w:lvl>
     <w:lvl w:ilvl="7">
@@ -1278,10 +1312,7 @@
       <w:lvlText w:val=" "/>
       <w:lvlJc w:val="left"/>
       <w:pPr>
-        <w:tabs>
-          <w:tab w:val="num" w:pos="5040"/>
-        </w:tabs>
-        <w:ind w:left="5520" w:hanging="480"/>
+        <w:ind w:left="5760" w:hanging="480"/>
       </w:pPr>
     </w:lvl>
     <w:lvl w:ilvl="8">
@@ -1289,25 +1320,19 @@
       <w:lvlText w:val=" "/>
       <w:lvlJc w:val="left"/>
       <w:pPr>
-        <w:tabs>
-          <w:tab w:val="num" w:pos="5760"/>
-        </w:tabs>
-        <w:ind w:left="6240" w:hanging="480"/>
+        <w:ind w:left="6480" w:hanging="480"/>
       </w:pPr>
     </w:lvl>
   </w:abstractNum>
   <w:abstractNum w:abstractNumId="991">
-    <w:nsid w:val="ea454b4c"/>
+    <w:nsid w:val="A991"/>
     <w:multiLevelType w:val="multilevel"/>
     <w:lvl w:ilvl="0">
       <w:numFmt w:val="bullet"/>
       <w:lvlText w:val="•"/>
       <w:lvlJc w:val="left"/>
       <w:pPr>
-        <w:tabs>
-          <w:tab w:val="num" w:pos="0"/>
-        </w:tabs>
-        <w:ind w:left="480" w:hanging="480"/>
+        <w:ind w:left="720" w:hanging="480"/>
       </w:pPr>
     </w:lvl>
     <w:lvl w:ilvl="1">
@@ -1315,10 +1340,7 @@
       <w:lvlText w:val="–"/>
       <w:lvlJc w:val="left"/>
       <w:pPr>
-        <w:tabs>
-          <w:tab w:val="num" w:pos="720"/>
-        </w:tabs>
-        <w:ind w:left="1200" w:hanging="480"/>
+        <w:ind w:left="1440" w:hanging="480"/>
       </w:pPr>
     </w:lvl>
     <w:lvl w:ilvl="2">
@@ -1326,10 +1348,7 @@
       <w:lvlText w:val="•"/>
       <w:lvlJc w:val="left"/>
       <w:pPr>
-        <w:tabs>
-          <w:tab w:val="num" w:pos="1440"/>
-        </w:tabs>
-        <w:ind w:left="1920" w:hanging="480"/>
+        <w:ind w:left="2160" w:hanging="480"/>
       </w:pPr>
     </w:lvl>
     <w:lvl w:ilvl="3">
@@ -1337,10 +1356,7 @@
       <w:lvlText w:val="–"/>
       <w:lvlJc w:val="left"/>
       <w:pPr>
-        <w:tabs>
-          <w:tab w:val="num" w:pos="2160"/>
-        </w:tabs>
-        <w:ind w:left="2640" w:hanging="480"/>
+        <w:ind w:left="2880" w:hanging="480"/>
       </w:pPr>
     </w:lvl>
     <w:lvl w:ilvl="4">
@@ -1348,10 +1364,7 @@
       <w:lvlText w:val="•"/>
       <w:lvlJc w:val="left"/>
       <w:pPr>
-        <w:tabs>
-          <w:tab w:val="num" w:pos="2880"/>
-        </w:tabs>
-        <w:ind w:left="3360" w:hanging="480"/>
+        <w:ind w:left="3600" w:hanging="480"/>
       </w:pPr>
     </w:lvl>
     <w:lvl w:ilvl="5">
@@ -1359,10 +1372,7 @@
       <w:lvlText w:val="–"/>
       <w:lvlJc w:val="left"/>
       <w:pPr>
-        <w:tabs>
-          <w:tab w:val="num" w:pos="3600"/>
-        </w:tabs>
-        <w:ind w:left="4080" w:hanging="480"/>
+        <w:ind w:left="4320" w:hanging="480"/>
       </w:pPr>
     </w:lvl>
     <w:lvl w:ilvl="6">
@@ -1370,10 +1380,7 @@
       <w:lvlText w:val="•"/>
       <w:lvlJc w:val="left"/>
       <w:pPr>
-        <w:tabs>
-          <w:tab w:val="num" w:pos="4320"/>
-        </w:tabs>
-        <w:ind w:left="4800" w:hanging="480"/>
+        <w:ind w:left="5040" w:hanging="480"/>
       </w:pPr>
     </w:lvl>
     <w:lvl w:ilvl="7">
@@ -1381,10 +1388,7 @@
       <w:lvlText w:val="–"/>
       <w:lvlJc w:val="left"/>
       <w:pPr>
-        <w:tabs>
-          <w:tab w:val="num" w:pos="5040"/>
-        </w:tabs>
-        <w:ind w:left="5520" w:hanging="480"/>
+        <w:ind w:left="5760" w:hanging="480"/>
       </w:pPr>
     </w:lvl>
     <w:lvl w:ilvl="8">
@@ -1392,10 +1396,7 @@
       <w:lvlText w:val="•"/>
       <w:lvlJc w:val="left"/>
       <w:pPr>
-        <w:tabs>
-          <w:tab w:val="num" w:pos="5760"/>
-        </w:tabs>
-        <w:ind w:left="6240" w:hanging="480"/>
+        <w:ind w:left="6480" w:hanging="480"/>
       </w:pPr>
     </w:lvl>
   </w:abstractNum>
@@ -1422,10 +1423,10 @@
   <w:docDefaults>
     <w:rPrDefault>
       <w:rPr>
-        <w:rFonts w:asciiTheme="minorHAnsi" w:eastAsiaTheme="minorHAnsi" w:hAnsiTheme="minorHAnsi" w:cstheme="minorBidi"/>
+        <w:rFonts w:asciiTheme="minorHAnsi" w:cstheme="minorBidi" w:eastAsiaTheme="minorHAnsi" w:hAnsiTheme="minorHAnsi"/>
         <w:sz w:val="24"/>
         <w:szCs w:val="24"/>
-        <w:lang w:val="en-US" w:eastAsia="en-US" w:bidi="ar-SA"/>
+        <w:lang w:bidi="ar-SA" w:eastAsia="en-US" w:val="en-US"/>
       </w:rPr>
     </w:rPrDefault>
     <w:pPrDefault>
@@ -1434,35 +1435,35 @@
       </w:pPr>
     </w:pPrDefault>
   </w:docDefaults>
-  <w:latentStyles w:defLockedState="0" w:defUIPriority="0" w:defSemiHidden="0" w:defUnhideWhenUsed="0" w:defQFormat="0" w:count="276"/>
-  <w:style w:type="paragraph" w:default="1" w:styleId="Normal">
+  <w:latentStyles w:count="276" w:defLockedState="0" w:defQFormat="0" w:defSemiHidden="0" w:defUIPriority="0" w:defUnhideWhenUsed="0"/>
+  <w:style w:default="1" w:styleId="Normal" w:type="paragraph">
     <w:name w:val="Normal"/>
     <w:qFormat/>
   </w:style>
-  <w:style w:type="paragraph" w:styleId="BodyText">
+  <w:style w:styleId="BodyText" w:type="paragraph">
     <w:name w:val="Body Text"/>
     <w:basedOn w:val="Normal"/>
     <w:link w:val="BodyTextChar"/>
     <w:pPr>
-      <w:spacing w:before="180" w:after="180"/>
+      <w:spacing w:after="180" w:before="180"/>
     </w:pPr>
     <w:qFormat/>
   </w:style>
-  <w:style w:type="paragraph" w:customStyle="1" w:styleId="FirstParagraph">
+  <w:style w:customStyle="1" w:styleId="FirstParagraph" w:type="paragraph">
     <w:name w:val="First Paragraph"/>
     <w:basedOn w:val="BodyText"/>
     <w:next w:val="BodyText"/>
     <w:qFormat/>
   </w:style>
-  <w:style w:type="paragraph" w:customStyle="1" w:styleId="Compact">
+  <w:style w:customStyle="1" w:styleId="Compact" w:type="paragraph">
     <w:name w:val="Compact"/>
     <w:basedOn w:val="BodyText"/>
     <w:qFormat/>
     <w:pPr>
-      <w:spacing w:before="36" w:after="36"/>
+      <w:spacing w:after="36" w:before="36"/>
     </w:pPr>
   </w:style>
-  <w:style w:type="paragraph" w:styleId="Title">
+  <w:style w:styleId="Title" w:type="paragraph">
     <w:name w:val="Title"/>
     <w:basedOn w:val="Normal"/>
     <w:next w:val="BodyText"/>
@@ -1470,19 +1471,19 @@
     <w:pPr>
       <w:keepNext/>
       <w:keepLines/>
-      <w:spacing w:before="480" w:after="240"/>
+      <w:spacing w:after="240" w:before="480"/>
       <w:jc w:val="center"/>
     </w:pPr>
     <w:rPr>
-      <w:rFonts w:asciiTheme="majorHAnsi" w:eastAsiaTheme="majorEastAsia" w:hAnsiTheme="majorHAnsi" w:cstheme="majorBidi"/>
+      <w:rFonts w:asciiTheme="majorHAnsi" w:cstheme="majorBidi" w:eastAsiaTheme="majorEastAsia" w:hAnsiTheme="majorHAnsi"/>
       <w:b/>
       <w:bCs/>
-      <w:color w:val="345A8A" w:themeColor="accent1" w:themeShade="B5"/>
+      <w:color w:themeColor="accent1" w:themeShade="B5" w:val="345A8A"/>
       <w:sz w:val="36"/>
       <w:szCs w:val="36"/>
     </w:rPr>
   </w:style>
-  <w:style w:type="paragraph" w:styleId="Subtitle">
+  <w:style w:styleId="Subtitle" w:type="paragraph">
     <w:name w:val="Subtitle"/>
     <w:basedOn w:val="Title"/>
     <w:next w:val="BodyText"/>
@@ -1490,7 +1491,7 @@
     <w:pPr>
       <w:keepNext/>
       <w:keepLines/>
-      <w:spacing w:before="240" w:after="240"/>
+      <w:spacing w:after="240" w:before="240"/>
       <w:jc w:val="center"/>
     </w:pPr>
     <w:rPr>
@@ -1498,7 +1499,7 @@
       <w:szCs w:val="30"/>
     </w:rPr>
   </w:style>
-  <w:style w:type="paragraph" w:customStyle="1" w:styleId="Author">
+  <w:style w:customStyle="1" w:styleId="Author" w:type="paragraph">
     <w:name w:val="Author"/>
     <w:next w:val="BodyText"/>
     <w:qFormat/>
@@ -1508,7 +1509,7 @@
       <w:jc w:val="center"/>
     </w:pPr>
   </w:style>
-  <w:style w:type="paragraph" w:styleId="Date">
+  <w:style w:styleId="Date" w:type="paragraph">
     <w:name w:val="Date"/>
     <w:next w:val="BodyText"/>
     <w:qFormat/>
@@ -1518,7 +1519,7 @@
       <w:jc w:val="center"/>
     </w:pPr>
   </w:style>
-  <w:style w:type="paragraph" w:customStyle="1" w:styleId="Abstract">
+  <w:style w:customStyle="1" w:styleId="Abstract" w:type="paragraph">
     <w:name w:val="Abstract"/>
     <w:basedOn w:val="Normal"/>
     <w:next w:val="BodyText"/>
@@ -1526,14 +1527,14 @@
     <w:pPr>
       <w:keepNext/>
       <w:keepLines/>
-      <w:spacing w:before="300" w:after="300"/>
+      <w:spacing w:after="300" w:before="300"/>
     </w:pPr>
     <w:rPr>
       <w:sz w:val="20"/>
       <w:szCs w:val="20"/>
     </w:rPr>
   </w:style>
-  <w:style w:type="paragraph" w:styleId="Bibliography">
+  <w:style w:styleId="Bibliography" w:type="paragraph">
     <w:name w:val="Bibliography"/>
     <w:basedOn w:val="Normal"/>
     <w:next w:val="Bibliography"/>
@@ -1541,7 +1542,7 @@
     <w:pPr/>
     <w:rPr/>
   </w:style>
-  <w:style w:type="paragraph" w:styleId="Heading1">
+  <w:style w:styleId="Heading1" w:type="paragraph">
     <w:name w:val="Heading 1"/>
     <w:basedOn w:val="Normal"/>
     <w:next w:val="BodyText"/>
@@ -1550,19 +1551,19 @@
     <w:pPr>
       <w:keepNext/>
       <w:keepLines/>
-      <w:spacing w:before="480" w:after="0"/>
+      <w:spacing w:after="0" w:before="480"/>
       <w:outlineLvl w:val="0"/>
     </w:pPr>
     <w:rPr>
-      <w:rFonts w:asciiTheme="majorHAnsi" w:eastAsiaTheme="majorEastAsia" w:hAnsiTheme="majorHAnsi" w:cstheme="majorBidi"/>
+      <w:rFonts w:asciiTheme="majorHAnsi" w:cstheme="majorBidi" w:eastAsiaTheme="majorEastAsia" w:hAnsiTheme="majorHAnsi"/>
       <w:b/>
       <w:bCs/>
-      <w:color w:val="4F81BD" w:themeColor="accent1"/>
+      <w:color w:themeColor="accent1" w:val="4F81BD"/>
       <w:sz w:val="32"/>
       <w:szCs w:val="32"/>
     </w:rPr>
   </w:style>
-  <w:style w:type="paragraph" w:styleId="Heading2">
+  <w:style w:styleId="Heading2" w:type="paragraph">
     <w:name w:val="Heading 2"/>
     <w:basedOn w:val="Normal"/>
     <w:next w:val="BodyText"/>
@@ -1572,19 +1573,19 @@
     <w:pPr>
       <w:keepNext/>
       <w:keepLines/>
-      <w:spacing w:before="200" w:after="0"/>
+      <w:spacing w:after="0" w:before="200"/>
       <w:outlineLvl w:val="1"/>
     </w:pPr>
     <w:rPr>
-      <w:rFonts w:asciiTheme="majorHAnsi" w:eastAsiaTheme="majorEastAsia" w:hAnsiTheme="majorHAnsi" w:cstheme="majorBidi"/>
+      <w:rFonts w:asciiTheme="majorHAnsi" w:cstheme="majorBidi" w:eastAsiaTheme="majorEastAsia" w:hAnsiTheme="majorHAnsi"/>
       <w:b/>
       <w:bCs/>
-      <w:color w:val="4F81BD" w:themeColor="accent1"/>
+      <w:color w:themeColor="accent1" w:val="4F81BD"/>
       <w:sz w:val="28"/>
       <w:szCs w:val="28"/>
     </w:rPr>
   </w:style>
-  <w:style w:type="paragraph" w:styleId="Heading3">
+  <w:style w:styleId="Heading3" w:type="paragraph">
     <w:name w:val="Heading 3"/>
     <w:basedOn w:val="Normal"/>
     <w:next w:val="BodyText"/>
@@ -1594,19 +1595,19 @@
     <w:pPr>
       <w:keepNext/>
       <w:keepLines/>
-      <w:spacing w:before="200" w:after="0"/>
+      <w:spacing w:after="0" w:before="200"/>
       <w:outlineLvl w:val="2"/>
     </w:pPr>
     <w:rPr>
-      <w:rFonts w:asciiTheme="majorHAnsi" w:eastAsiaTheme="majorEastAsia" w:hAnsiTheme="majorHAnsi" w:cstheme="majorBidi"/>
+      <w:rFonts w:asciiTheme="majorHAnsi" w:cstheme="majorBidi" w:eastAsiaTheme="majorEastAsia" w:hAnsiTheme="majorHAnsi"/>
       <w:b/>
       <w:bCs/>
-      <w:color w:val="4F81BD" w:themeColor="accent1"/>
+      <w:color w:themeColor="accent1" w:val="4F81BD"/>
       <w:sz w:val="24"/>
       <w:szCs w:val="24"/>
     </w:rPr>
   </w:style>
-  <w:style w:type="paragraph" w:styleId="Heading4">
+  <w:style w:styleId="Heading4" w:type="paragraph">
     <w:name w:val="Heading 4"/>
     <w:basedOn w:val="Normal"/>
     <w:next w:val="BodyText"/>
@@ -1616,19 +1617,19 @@
     <w:pPr>
       <w:keepNext/>
       <w:keepLines/>
-      <w:spacing w:before="200" w:after="0"/>
+      <w:spacing w:after="0" w:before="200"/>
       <w:outlineLvl w:val="3"/>
     </w:pPr>
     <w:rPr>
-      <w:rFonts w:asciiTheme="majorHAnsi" w:eastAsiaTheme="majorEastAsia" w:hAnsiTheme="majorHAnsi" w:cstheme="majorBidi"/>
+      <w:rFonts w:asciiTheme="majorHAnsi" w:cstheme="majorBidi" w:eastAsiaTheme="majorEastAsia" w:hAnsiTheme="majorHAnsi"/>
       <w:i/>
       <w:bCs/>
-      <w:color w:val="4F81BD" w:themeColor="accent1"/>
+      <w:color w:themeColor="accent1" w:val="4F81BD"/>
       <w:sz w:val="24"/>
       <w:szCs w:val="24"/>
     </w:rPr>
   </w:style>
-  <w:style w:type="paragraph" w:styleId="Heading5">
+  <w:style w:styleId="Heading5" w:type="paragraph">
     <w:name w:val="Heading 5"/>
     <w:basedOn w:val="Normal"/>
     <w:next w:val="BodyText"/>
@@ -1638,18 +1639,18 @@
     <w:pPr>
       <w:keepNext/>
       <w:keepLines/>
-      <w:spacing w:before="200" w:after="0"/>
+      <w:spacing w:after="0" w:before="200"/>
       <w:outlineLvl w:val="4"/>
     </w:pPr>
     <w:rPr>
-      <w:rFonts w:asciiTheme="majorHAnsi" w:eastAsiaTheme="majorEastAsia" w:hAnsiTheme="majorHAnsi" w:cstheme="majorBidi"/>
+      <w:rFonts w:asciiTheme="majorHAnsi" w:cstheme="majorBidi" w:eastAsiaTheme="majorEastAsia" w:hAnsiTheme="majorHAnsi"/>
       <w:iCs/>
-      <w:color w:val="4F81BD" w:themeColor="accent1"/>
+      <w:color w:themeColor="accent1" w:val="4F81BD"/>
       <w:sz w:val="24"/>
       <w:szCs w:val="24"/>
     </w:rPr>
   </w:style>
-  <w:style w:type="paragraph" w:styleId="Heading6">
+  <w:style w:styleId="Heading6" w:type="paragraph">
     <w:name w:val="Heading 6"/>
     <w:basedOn w:val="Normal"/>
     <w:next w:val="BodyText"/>
@@ -1659,17 +1660,17 @@
     <w:pPr>
       <w:keepNext/>
       <w:keepLines/>
-      <w:spacing w:before="200" w:after="0"/>
+      <w:spacing w:after="0" w:before="200"/>
       <w:outlineLvl w:val="5"/>
     </w:pPr>
     <w:rPr>
-      <w:rFonts w:asciiTheme="majorHAnsi" w:eastAsiaTheme="majorEastAsia" w:hAnsiTheme="majorHAnsi" w:cstheme="majorBidi"/>
-      <w:color w:val="4F81BD" w:themeColor="accent1"/>
+      <w:rFonts w:asciiTheme="majorHAnsi" w:cstheme="majorBidi" w:eastAsiaTheme="majorEastAsia" w:hAnsiTheme="majorHAnsi"/>
+      <w:color w:themeColor="accent1" w:val="4F81BD"/>
       <w:sz w:val="24"/>
       <w:szCs w:val="24"/>
     </w:rPr>
   </w:style>
-  <w:style w:type="paragraph" w:styleId="Heading7">
+  <w:style w:styleId="Heading7" w:type="paragraph">
     <w:name w:val="Heading 7"/>
     <w:basedOn w:val="Normal"/>
     <w:next w:val="BodyText"/>
@@ -1679,17 +1680,17 @@
     <w:pPr>
       <w:keepNext/>
       <w:keepLines/>
-      <w:spacing w:before="200" w:after="0"/>
+      <w:spacing w:after="0" w:before="200"/>
       <w:outlineLvl w:val="6"/>
     </w:pPr>
     <w:rPr>
-      <w:rFonts w:asciiTheme="majorHAnsi" w:eastAsiaTheme="majorEastAsia" w:hAnsiTheme="majorHAnsi" w:cstheme="majorBidi"/>
-      <w:color w:val="4F81BD" w:themeColor="accent1"/>
+      <w:rFonts w:asciiTheme="majorHAnsi" w:cstheme="majorBidi" w:eastAsiaTheme="majorEastAsia" w:hAnsiTheme="majorHAnsi"/>
+      <w:color w:themeColor="accent1" w:val="4F81BD"/>
       <w:sz w:val="24"/>
       <w:szCs w:val="24"/>
     </w:rPr>
   </w:style>
-  <w:style w:type="paragraph" w:styleId="Heading8">
+  <w:style w:styleId="Heading8" w:type="paragraph">
     <w:name w:val="Heading 8"/>
     <w:basedOn w:val="Normal"/>
     <w:next w:val="BodyText"/>
@@ -1699,17 +1700,17 @@
     <w:pPr>
       <w:keepNext/>
       <w:keepLines/>
-      <w:spacing w:before="200" w:after="0"/>
+      <w:spacing w:after="0" w:before="200"/>
       <w:outlineLvl w:val="7"/>
     </w:pPr>
     <w:rPr>
-      <w:rFonts w:asciiTheme="majorHAnsi" w:eastAsiaTheme="majorEastAsia" w:hAnsiTheme="majorHAnsi" w:cstheme="majorBidi"/>
-      <w:color w:val="4F81BD" w:themeColor="accent1"/>
+      <w:rFonts w:asciiTheme="majorHAnsi" w:cstheme="majorBidi" w:eastAsiaTheme="majorEastAsia" w:hAnsiTheme="majorHAnsi"/>
+      <w:color w:themeColor="accent1" w:val="4F81BD"/>
       <w:sz w:val="24"/>
       <w:szCs w:val="24"/>
     </w:rPr>
   </w:style>
-  <w:style w:type="paragraph" w:styleId="Heading9">
+  <w:style w:styleId="Heading9" w:type="paragraph">
     <w:name w:val="Heading 9"/>
     <w:basedOn w:val="Normal"/>
     <w:next w:val="BodyText"/>
@@ -1719,17 +1720,17 @@
     <w:pPr>
       <w:keepNext/>
       <w:keepLines/>
-      <w:spacing w:before="200" w:after="0"/>
+      <w:spacing w:after="0" w:before="200"/>
       <w:outlineLvl w:val="8"/>
     </w:pPr>
     <w:rPr>
-      <w:rFonts w:asciiTheme="majorHAnsi" w:eastAsiaTheme="majorEastAsia" w:hAnsiTheme="majorHAnsi" w:cstheme="majorBidi"/>
-      <w:color w:val="4F81BD" w:themeColor="accent1"/>
+      <w:rFonts w:asciiTheme="majorHAnsi" w:cstheme="majorBidi" w:eastAsiaTheme="majorEastAsia" w:hAnsiTheme="majorHAnsi"/>
+      <w:color w:themeColor="accent1" w:val="4F81BD"/>
       <w:sz w:val="24"/>
       <w:szCs w:val="24"/>
     </w:rPr>
   </w:style>
-  <w:style w:type="paragraph" w:styleId="BlockText">
+  <w:style w:styleId="BlockText" w:type="paragraph">
     <w:name w:val="Block Text"/>
     <w:basedOn w:val="BodyText"/>
     <w:next w:val="BodyText"/>
@@ -1737,11 +1738,11 @@
     <w:unhideWhenUsed/>
     <w:qFormat/>
     <w:pPr>
-      <w:spacing w:before="100" w:after="100"/>
+      <w:spacing w:after="100" w:before="100"/>
       <w:ind w:firstLine="0" w:left="480" w:right="480"/>
     </w:pPr>
   </w:style>
-  <w:style w:type="paragraph" w:styleId="FootnoteText">
+  <w:style w:styleId="FootnoteText" w:type="paragraph">
     <w:name w:val="Footnote Text"/>
     <w:basedOn w:val="Normal"/>
     <w:next w:val="FootnoteText"/>
@@ -1749,28 +1750,43 @@
     <w:unhideWhenUsed/>
     <w:qFormat/>
   </w:style>
-  <w:style w:type="character" w:default="1" w:styleId="DefaultParagraphFont">
+  <w:style w:default="1" w:styleId="DefaultParagraphFont" w:type="character">
     <w:name w:val="Default Paragraph Font"/>
     <w:semiHidden/>
     <w:unhideWhenUsed/>
   </w:style>
-  <w:style w:type="table" w:default="1" w:styleId="Table">
+  <w:style w:default="1" w:styleId="Table" w:type="table">
     <w:name w:val="Table"/>
     <w:basedOn w:val="TableNormal"/>
     <w:semiHidden/>
     <w:unhideWhenUsed/>
     <w:qFormat/>
     <w:tblPr>
-      <w:tblInd w:w="0" w:type="dxa"/>
+      <w:tblInd w:type="dxa" w:w="0"/>
       <w:tblCellMar>
-        <w:top w:w="0" w:type="dxa"/>
-        <w:left w:w="108" w:type="dxa"/>
-        <w:bottom w:w="0" w:type="dxa"/>
-        <w:right w:w="108" w:type="dxa"/>
+        <w:top w:type="dxa" w:w="0"/>
+        <w:left w:type="dxa" w:w="108"/>
+        <w:bottom w:type="dxa" w:w="0"/>
+        <w:right w:type="dxa" w:w="108"/>
       </w:tblCellMar>
     </w:tblPr>
-  </w:style>
-  <w:style w:type="paragraph" w:customStyle="1" w:styleId="DefinitionTerm">
+    <w:tblStylePr w:type="firstRow">
+      <w:tblPr>
+        <w:jc w:val="left"/>
+        <w:tblInd w:type="dxa" w:w="0"/>
+      </w:tblPr>
+      <w:trPr>
+        <w:jc w:val="left"/>
+      </w:trPr>
+      <w:tcPr>
+        <w:vAlign w:val="bottom"/>
+        <w:tcBorders>
+          <w:bottom w:val="single"/>
+        </w:tcBorders>
+      </w:tcPr>
+    </w:tblStylePr>
+  </w:style>
+  <w:style w:customStyle="1" w:styleId="DefinitionTerm" w:type="paragraph">
     <w:name w:val="Definition Term"/>
     <w:basedOn w:val="Normal"/>
     <w:next w:val="Definition"/>
@@ -1783,49 +1799,49 @@
       <w:b/>
     </w:rPr>
   </w:style>
-  <w:style w:type="paragraph" w:customStyle="1" w:styleId="Definition">
+  <w:style w:customStyle="1" w:styleId="Definition" w:type="paragraph">
     <w:name w:val="Definition"/>
     <w:basedOn w:val="Normal"/>
   </w:style>
-  <w:style w:type="paragraph" w:styleId="Caption">
+  <w:style w:styleId="Caption" w:type="paragraph">
     <w:name w:val="Caption"/>
     <w:basedOn w:val="Normal"/>
     <w:link w:val="BodyTextChar"/>
     <w:pPr>
-      <w:spacing w:before="0" w:after="120"/>
+      <w:spacing w:after="120" w:before="0"/>
     </w:pPr>
     <w:rPr>
       <w:i/>
     </w:rPr>
   </w:style>
-  <w:style w:type="paragraph" w:customStyle="1" w:styleId="TableCaption">
+  <w:style w:customStyle="1" w:styleId="TableCaption" w:type="paragraph">
     <w:name w:val="Table Caption"/>
     <w:basedOn w:val="Caption"/>
     <w:pPr>
       <w:keepNext/>
     </w:pPr>
   </w:style>
-  <w:style w:type="paragraph" w:customStyle="1" w:styleId="ImageCaption">
+  <w:style w:customStyle="1" w:styleId="ImageCaption" w:type="paragraph">
     <w:name w:val="Image Caption"/>
     <w:basedOn w:val="Caption"/>
   </w:style>
-  <w:style w:type="paragraph" w:customStyle="1" w:styleId="Figure">
+  <w:style w:customStyle="1" w:styleId="Figure" w:type="paragraph">
     <w:name w:val="Figure"/>
     <w:basedOn w:val="Normal"/>
   </w:style>
-  <w:style w:type="paragraph" w:customStyle="1" w:styleId="CaptionedFigure">
+  <w:style w:customStyle="1" w:styleId="CaptionedFigure" w:type="paragraph">
     <w:name w:val="Captioned Figure"/>
     <w:basedOn w:val="Figure"/>
     <w:pPr>
       <w:keepNext/>
     </w:pPr>
   </w:style>
-  <w:style w:type="character" w:customStyle="1" w:styleId="BodyTextChar">
+  <w:style w:customStyle="1" w:styleId="BodyTextChar" w:type="character">
     <w:name w:val="Body Text Char"/>
     <w:basedOn w:val="DefaultParagraphFont"/>
     <w:link w:val="BodyText"/>
   </w:style>
-  <w:style w:type="character" w:customStyle="1" w:styleId="VerbatimChar">
+  <w:style w:customStyle="1" w:styleId="VerbatimChar" w:type="character">
     <w:name w:val="Verbatim Char"/>
     <w:basedOn w:val="BodyTextChar"/>
     <w:rPr>
@@ -1833,21 +1849,25 @@
       <w:sz w:val="22"/>
     </w:rPr>
   </w:style>
-  <w:style w:type="character" w:styleId="FootnoteReference">
+  <w:style w:customStyle="1" w:styleId="SectionNumber" w:type="character">
+    <w:name w:val="Section Number"/>
+    <w:basedOn w:val="BodyTextChar"/>
+  </w:style>
+  <w:style w:styleId="FootnoteReference" w:type="character">
     <w:name w:val="Footnote Reference"/>
     <w:basedOn w:val="BodyTextChar"/>
     <w:rPr>
       <w:vertAlign w:val="superscript"/>
     </w:rPr>
   </w:style>
-  <w:style w:type="character" w:styleId="Hyperlink">
+  <w:style w:styleId="Hyperlink" w:type="character">
     <w:name w:val="Hyperlink"/>
     <w:basedOn w:val="BodyTextChar"/>
     <w:rPr>
-      <w:color w:val="4F81BD" w:themeColor="accent1"/>
-    </w:rPr>
-  </w:style>
-  <w:style w:type="paragraph" w:styleId="TOCHeading">
+      <w:color w:themeColor="accent1" w:val="4F81BD"/>
+    </w:rPr>
+  </w:style>
+  <w:style w:styleId="TOCHeading" w:type="paragraph">
     <w:name w:val="TOC Heading"/>
     <w:basedOn w:val="Heading1"/>
     <w:next w:val="BodyText"/>
@@ -1859,10 +1879,10 @@
       <w:outlineLvl w:val="9"/>
     </w:pPr>
     <w:rPr>
-      <w:rFonts w:asciiTheme="majorHAnsi" w:eastAsiaTheme="majorEastAsia" w:hAnsiTheme="majorHAnsi" w:cstheme="majorBidi"/>
+      <w:rFonts w:asciiTheme="majorHAnsi" w:cstheme="majorBidi" w:eastAsiaTheme="majorEastAsia" w:hAnsiTheme="majorHAnsi"/>
       <w:b w:val="0"/>
       <w:bCs w:val="0"/>
-      <w:color w:val="365F91" w:themeColor="accent1" w:themeShade="BF"/>
+      <w:color w:themeColor="accent1" w:themeShade="BF" w:val="365F91"/>
     </w:rPr>
   </w:style>
   <w:style w:type="paragraph" w:customStyle="1" w:styleId="SourceCode">
@@ -1954,7 +1974,10 @@
   <w:style w:type="character" w:customStyle="1" w:styleId="ImportTok">
     <w:name w:val="ImportTok"/>
     <w:basedOn w:val="VerbatimChar"/>
-    <w:rPr/>
+    <w:rPr>
+      <w:color w:val="008000"/>
+      <w:b/>
+    </w:rPr>
   </w:style>
   <w:style w:type="character" w:customStyle="1" w:styleId="CommentTok">
     <w:name w:val="CommentTok"/>
@@ -2029,7 +2052,9 @@
   <w:style w:type="character" w:customStyle="1" w:styleId="BuiltInTok">
     <w:name w:val="BuiltInTok"/>
     <w:basedOn w:val="VerbatimChar"/>
-    <w:rPr/>
+    <w:rPr>
+      <w:color w:val="008000"/>
+    </w:rPr>
   </w:style>
   <w:style w:type="character" w:customStyle="1" w:styleId="ExtensionTok">
     <w:name w:val="ExtensionTok"/>

</xml_diff>

<commit_message>
fixed link in template, added plan-of-study
</commit_message>
<xml_diff>
--- a/word/apps4ed.docx
+++ b/word/apps4ed.docx
@@ -74,7 +74,6 @@
       </w:pPr>
       <w:r>
         <w:rPr>
-          <w:bCs/>
           <w:b/>
         </w:rPr>
         <w:t xml:space="preserve">Educational Technology 0858-7230002, Spring 2015</w:t>
@@ -86,7 +85,6 @@
       </w:pPr>
       <w:r>
         <w:rPr>
-          <w:bCs/>
           <w:b/>
         </w:rPr>
         <w:t xml:space="preserve">Keywords:</w:t>
@@ -104,7 +102,6 @@
       </w:pPr>
       <w:r>
         <w:rPr>
-          <w:bCs/>
           <w:b/>
         </w:rPr>
         <w:t xml:space="preserve">Description:</w:t>
@@ -123,34 +120,34 @@
         </w:pict>
       </w:r>
     </w:p>
-    <w:bookmarkStart w:id="20" w:name="schedule-format-session-leaders"/>
     <w:p>
       <w:pPr>
         <w:pStyle w:val="Heading1"/>
       </w:pPr>
+      <w:bookmarkStart w:id="20" w:name="schedule-format-session-leaders"/>
       <w:r>
         <w:t xml:space="preserve">Schedule, format, &amp; session leaders</w:t>
       </w:r>
+      <w:bookmarkEnd w:id="20"/>
     </w:p>
     <w:tbl>
       <w:tblPr>
         <w:tblStyle w:val="Table"/>
-        <w:tblW w:type="auto" w:w="0"/>
-        <w:tblLook w:firstRow="1" w:lastRow="0" w:firstColumn="0" w:lastColumn="0" w:noHBand="0" w:noVBand="0" w:val="0020"/>
-        <w:jc w:val="start"/>
+        <w:tblW w:type="pct" w:w="0.0"/>
+        <w:tblLook w:firstRow="1"/>
       </w:tblPr>
-      <w:tblGrid>
-        <w:gridCol w:w="1980"/>
-        <w:gridCol w:w="1980"/>
-        <w:gridCol w:w="1980"/>
-        <w:gridCol w:w="1980"/>
-      </w:tblGrid>
+      <w:tblGrid/>
       <w:tr>
         <w:trPr>
-          <w:tblHeader w:val="true"/>
+          <w:cnfStyle w:firstRow="1"/>
         </w:trPr>
         <w:tc>
-          <w:tcPr/>
+          <w:tcPr>
+            <w:tcBorders>
+              <w:bottom w:val="single"/>
+            </w:tcBorders>
+            <w:vAlign w:val="bottom"/>
+          </w:tcPr>
           <w:p>
             <w:pPr>
               <w:pStyle w:val="Compact"/>
@@ -162,7 +159,12 @@
           </w:p>
         </w:tc>
         <w:tc>
-          <w:tcPr/>
+          <w:tcPr>
+            <w:tcBorders>
+              <w:bottom w:val="single"/>
+            </w:tcBorders>
+            <w:vAlign w:val="bottom"/>
+          </w:tcPr>
           <w:p>
             <w:pPr>
               <w:pStyle w:val="Compact"/>
@@ -174,7 +176,12 @@
           </w:p>
         </w:tc>
         <w:tc>
-          <w:tcPr/>
+          <w:tcPr>
+            <w:tcBorders>
+              <w:bottom w:val="single"/>
+            </w:tcBorders>
+            <w:vAlign w:val="bottom"/>
+          </w:tcPr>
           <w:p>
             <w:pPr>
               <w:pStyle w:val="Compact"/>
@@ -186,7 +193,12 @@
           </w:p>
         </w:tc>
         <w:tc>
-          <w:tcPr/>
+          <w:tcPr>
+            <w:tcBorders>
+              <w:bottom w:val="single"/>
+            </w:tcBorders>
+            <w:vAlign w:val="bottom"/>
+          </w:tcPr>
           <w:p>
             <w:pPr>
               <w:pStyle w:val="Compact"/>
@@ -200,7 +212,6 @@
       </w:tr>
       <w:tr>
         <w:tc>
-          <w:tcPr/>
           <w:p>
             <w:pPr>
               <w:pStyle w:val="Compact"/>
@@ -212,7 +223,6 @@
           </w:p>
         </w:tc>
         <w:tc>
-          <w:tcPr/>
           <w:p>
             <w:pPr>
               <w:pStyle w:val="Compact"/>
@@ -224,7 +234,6 @@
           </w:p>
         </w:tc>
         <w:tc>
-          <w:tcPr/>
           <w:p>
             <w:pPr>
               <w:pStyle w:val="Compact"/>
@@ -236,7 +245,6 @@
           </w:p>
         </w:tc>
         <w:tc>
-          <w:tcPr/>
           <w:p>
             <w:pPr>
               <w:pStyle w:val="Compact"/>
@@ -250,7 +258,6 @@
       </w:tr>
       <w:tr>
         <w:tc>
-          <w:tcPr/>
           <w:p>
             <w:pPr>
               <w:pStyle w:val="Compact"/>
@@ -262,7 +269,6 @@
           </w:p>
         </w:tc>
         <w:tc>
-          <w:tcPr/>
           <w:p>
             <w:pPr>
               <w:pStyle w:val="Compact"/>
@@ -274,7 +280,6 @@
           </w:p>
         </w:tc>
         <w:tc>
-          <w:tcPr/>
           <w:p>
             <w:pPr>
               <w:pStyle w:val="Compact"/>
@@ -286,7 +291,6 @@
           </w:p>
         </w:tc>
         <w:tc>
-          <w:tcPr/>
           <w:p>
             <w:pPr>
               <w:pStyle w:val="Compact"/>
@@ -312,7 +316,6 @@
       </w:tr>
       <w:tr>
         <w:tc>
-          <w:tcPr/>
           <w:p>
             <w:pPr>
               <w:pStyle w:val="Compact"/>
@@ -324,7 +327,6 @@
           </w:p>
         </w:tc>
         <w:tc>
-          <w:tcPr/>
           <w:p>
             <w:pPr>
               <w:pStyle w:val="Compact"/>
@@ -336,7 +338,6 @@
           </w:p>
         </w:tc>
         <w:tc>
-          <w:tcPr/>
           <w:p>
             <w:pPr>
               <w:pStyle w:val="Compact"/>
@@ -348,7 +349,6 @@
           </w:p>
         </w:tc>
         <w:tc>
-          <w:tcPr/>
           <w:p>
             <w:pPr>
               <w:pStyle w:val="Compact"/>
@@ -362,7 +362,6 @@
       </w:tr>
       <w:tr>
         <w:tc>
-          <w:tcPr/>
           <w:p>
             <w:pPr>
               <w:pStyle w:val="Compact"/>
@@ -374,7 +373,6 @@
           </w:p>
         </w:tc>
         <w:tc>
-          <w:tcPr/>
           <w:p>
             <w:pPr>
               <w:pStyle w:val="Compact"/>
@@ -386,7 +384,6 @@
           </w:p>
         </w:tc>
         <w:tc>
-          <w:tcPr/>
           <w:p>
             <w:pPr>
               <w:pStyle w:val="Compact"/>
@@ -398,7 +395,6 @@
           </w:p>
         </w:tc>
         <w:tc>
-          <w:tcPr/>
           <w:p>
             <w:pPr>
               <w:pStyle w:val="Compact"/>
@@ -412,7 +408,6 @@
       </w:tr>
       <w:tr>
         <w:tc>
-          <w:tcPr/>
           <w:p>
             <w:pPr>
               <w:pStyle w:val="Compact"/>
@@ -424,7 +419,6 @@
           </w:p>
         </w:tc>
         <w:tc>
-          <w:tcPr/>
           <w:p>
             <w:pPr>
               <w:pStyle w:val="Compact"/>
@@ -436,7 +430,6 @@
           </w:p>
         </w:tc>
         <w:tc>
-          <w:tcPr/>
           <w:p>
             <w:pPr>
               <w:pStyle w:val="Compact"/>
@@ -448,7 +441,6 @@
           </w:p>
         </w:tc>
         <w:tc>
-          <w:tcPr/>
           <w:p>
             <w:pPr>
               <w:pStyle w:val="Compact"/>
@@ -462,7 +454,6 @@
       </w:tr>
       <w:tr>
         <w:tc>
-          <w:tcPr/>
           <w:p>
             <w:pPr>
               <w:pStyle w:val="Compact"/>
@@ -474,7 +465,6 @@
           </w:p>
         </w:tc>
         <w:tc>
-          <w:tcPr/>
           <w:p>
             <w:pPr>
               <w:pStyle w:val="Compact"/>
@@ -486,7 +476,6 @@
           </w:p>
         </w:tc>
         <w:tc>
-          <w:tcPr/>
           <w:p>
             <w:pPr>
               <w:pStyle w:val="Compact"/>
@@ -498,7 +487,6 @@
           </w:p>
         </w:tc>
         <w:tc>
-          <w:tcPr/>
           <w:p>
             <w:pPr>
               <w:pStyle w:val="Compact"/>
@@ -512,7 +500,6 @@
       </w:tr>
       <w:tr>
         <w:tc>
-          <w:tcPr/>
           <w:p>
             <w:pPr>
               <w:pStyle w:val="Compact"/>
@@ -524,7 +511,6 @@
           </w:p>
         </w:tc>
         <w:tc>
-          <w:tcPr/>
           <w:p>
             <w:pPr>
               <w:pStyle w:val="Compact"/>
@@ -536,7 +522,6 @@
           </w:p>
         </w:tc>
         <w:tc>
-          <w:tcPr/>
           <w:p>
             <w:pPr>
               <w:pStyle w:val="Compact"/>
@@ -548,7 +533,6 @@
           </w:p>
         </w:tc>
         <w:tc>
-          <w:tcPr/>
           <w:p>
             <w:pPr>
               <w:pStyle w:val="Compact"/>
@@ -562,7 +546,6 @@
       </w:tr>
       <w:tr>
         <w:tc>
-          <w:tcPr/>
           <w:p>
             <w:pPr>
               <w:pStyle w:val="Compact"/>
@@ -570,7 +553,6 @@
             </w:pPr>
             <w:r>
               <w:rPr>
-                <w:iCs/>
                 <w:i/>
               </w:rPr>
               <w:t xml:space="preserve">Spring break</w:t>
@@ -578,7 +560,6 @@
           </w:p>
         </w:tc>
         <w:tc>
-          <w:tcPr/>
           <w:p>
             <w:pPr>
               <w:pStyle w:val="Compact"/>
@@ -590,7 +571,6 @@
           </w:p>
         </w:tc>
         <w:tc>
-          <w:tcPr/>
           <w:p>
             <w:pPr>
               <w:pStyle w:val="Compact"/>
@@ -602,7 +582,6 @@
           </w:p>
         </w:tc>
         <w:tc>
-          <w:tcPr/>
           <w:p>
             <w:pPr>
               <w:pStyle w:val="Compact"/>
@@ -616,7 +595,6 @@
       </w:tr>
       <w:tr>
         <w:tc>
-          <w:tcPr/>
           <w:p>
             <w:pPr>
               <w:pStyle w:val="Compact"/>
@@ -628,7 +606,6 @@
           </w:p>
         </w:tc>
         <w:tc>
-          <w:tcPr/>
           <w:p>
             <w:pPr>
               <w:pStyle w:val="Compact"/>
@@ -640,7 +617,6 @@
           </w:p>
         </w:tc>
         <w:tc>
-          <w:tcPr/>
           <w:p>
             <w:pPr>
               <w:pStyle w:val="Compact"/>
@@ -652,7 +628,6 @@
           </w:p>
         </w:tc>
         <w:tc>
-          <w:tcPr/>
           <w:p>
             <w:pPr>
               <w:pStyle w:val="Compact"/>
@@ -666,7 +641,6 @@
       </w:tr>
       <w:tr>
         <w:tc>
-          <w:tcPr/>
           <w:p>
             <w:pPr>
               <w:pStyle w:val="Compact"/>
@@ -678,7 +652,6 @@
           </w:p>
         </w:tc>
         <w:tc>
-          <w:tcPr/>
           <w:p>
             <w:pPr>
               <w:pStyle w:val="Compact"/>
@@ -690,7 +663,6 @@
           </w:p>
         </w:tc>
         <w:tc>
-          <w:tcPr/>
           <w:p>
             <w:pPr>
               <w:pStyle w:val="Compact"/>
@@ -702,7 +674,6 @@
           </w:p>
         </w:tc>
         <w:tc>
-          <w:tcPr/>
           <w:p>
             <w:pPr>
               <w:pStyle w:val="Compact"/>
@@ -716,7 +687,6 @@
       </w:tr>
       <w:tr>
         <w:tc>
-          <w:tcPr/>
           <w:p>
             <w:pPr>
               <w:pStyle w:val="Compact"/>
@@ -728,7 +698,6 @@
           </w:p>
         </w:tc>
         <w:tc>
-          <w:tcPr/>
           <w:p>
             <w:pPr>
               <w:pStyle w:val="Compact"/>
@@ -740,7 +709,6 @@
           </w:p>
         </w:tc>
         <w:tc>
-          <w:tcPr/>
           <w:p>
             <w:pPr>
               <w:pStyle w:val="Compact"/>
@@ -752,7 +720,6 @@
           </w:p>
         </w:tc>
         <w:tc>
-          <w:tcPr/>
           <w:p>
             <w:pPr>
               <w:pStyle w:val="Compact"/>
@@ -766,7 +733,6 @@
       </w:tr>
       <w:tr>
         <w:tc>
-          <w:tcPr/>
           <w:p>
             <w:pPr>
               <w:pStyle w:val="Compact"/>
@@ -778,7 +744,6 @@
           </w:p>
         </w:tc>
         <w:tc>
-          <w:tcPr/>
           <w:p>
             <w:pPr>
               <w:pStyle w:val="Compact"/>
@@ -790,7 +755,6 @@
           </w:p>
         </w:tc>
         <w:tc>
-          <w:tcPr/>
           <w:p>
             <w:pPr>
               <w:pStyle w:val="Compact"/>
@@ -802,7 +766,6 @@
           </w:p>
         </w:tc>
         <w:tc>
-          <w:tcPr/>
           <w:p>
             <w:pPr>
               <w:pStyle w:val="Compact"/>
@@ -816,7 +779,6 @@
       </w:tr>
       <w:tr>
         <w:tc>
-          <w:tcPr/>
           <w:p>
             <w:pPr>
               <w:pStyle w:val="Compact"/>
@@ -828,7 +790,6 @@
           </w:p>
         </w:tc>
         <w:tc>
-          <w:tcPr/>
           <w:p>
             <w:pPr>
               <w:pStyle w:val="Compact"/>
@@ -840,7 +801,6 @@
           </w:p>
         </w:tc>
         <w:tc>
-          <w:tcPr/>
           <w:p>
             <w:pPr>
               <w:pStyle w:val="Compact"/>
@@ -852,7 +812,6 @@
           </w:p>
         </w:tc>
         <w:tc>
-          <w:tcPr/>
           <w:p>
             <w:pPr>
               <w:pStyle w:val="Compact"/>
@@ -866,7 +825,6 @@
       </w:tr>
       <w:tr>
         <w:tc>
-          <w:tcPr/>
           <w:p>
             <w:pPr>
               <w:pStyle w:val="Compact"/>
@@ -878,7 +836,6 @@
           </w:p>
         </w:tc>
         <w:tc>
-          <w:tcPr/>
           <w:p>
             <w:pPr>
               <w:pStyle w:val="Compact"/>
@@ -890,7 +847,6 @@
           </w:p>
         </w:tc>
         <w:tc>
-          <w:tcPr/>
           <w:p>
             <w:pPr>
               <w:pStyle w:val="Compact"/>
@@ -902,7 +858,6 @@
           </w:p>
         </w:tc>
         <w:tc>
-          <w:tcPr/>
           <w:p>
             <w:pPr>
               <w:pStyle w:val="Compact"/>
@@ -916,7 +871,6 @@
       </w:tr>
       <w:tr>
         <w:tc>
-          <w:tcPr/>
           <w:p>
             <w:pPr>
               <w:pStyle w:val="Compact"/>
@@ -928,7 +882,6 @@
           </w:p>
         </w:tc>
         <w:tc>
-          <w:tcPr/>
           <w:p>
             <w:pPr>
               <w:pStyle w:val="Compact"/>
@@ -940,7 +893,6 @@
           </w:p>
         </w:tc>
         <w:tc>
-          <w:tcPr/>
           <w:p>
             <w:pPr>
               <w:pStyle w:val="Compact"/>
@@ -952,7 +904,6 @@
           </w:p>
         </w:tc>
         <w:tc>
-          <w:tcPr/>
           <w:p>
             <w:pPr>
               <w:pStyle w:val="Compact"/>
@@ -966,7 +917,6 @@
       </w:tr>
       <w:tr>
         <w:tc>
-          <w:tcPr/>
           <w:p>
             <w:pPr>
               <w:pStyle w:val="Compact"/>
@@ -978,7 +928,6 @@
           </w:p>
         </w:tc>
         <w:tc>
-          <w:tcPr/>
           <w:p>
             <w:pPr>
               <w:pStyle w:val="Compact"/>
@@ -990,7 +939,6 @@
           </w:p>
         </w:tc>
         <w:tc>
-          <w:tcPr/>
           <w:p>
             <w:pPr>
               <w:pStyle w:val="Compact"/>
@@ -1002,7 +950,6 @@
           </w:p>
         </w:tc>
         <w:tc>
-          <w:tcPr/>
           <w:p>
             <w:pPr>
               <w:pStyle w:val="Compact"/>
@@ -1015,24 +962,25 @@
         </w:tc>
       </w:tr>
     </w:tbl>
-    <w:bookmarkEnd w:id="20"/>
-    <w:bookmarkStart w:id="29" w:name="class-sessions"/>
     <w:p>
       <w:pPr>
         <w:pStyle w:val="Heading1"/>
       </w:pPr>
+      <w:bookmarkStart w:id="21" w:name="class-sessions"/>
       <w:r>
         <w:t xml:space="preserve">Class sessions</w:t>
       </w:r>
-    </w:p>
-    <w:bookmarkStart w:id="21" w:name="week-1.0-design"/>
+      <w:bookmarkEnd w:id="21"/>
+    </w:p>
     <w:p>
       <w:pPr>
         <w:pStyle w:val="Heading2"/>
       </w:pPr>
+      <w:bookmarkStart w:id="22" w:name="week-1.0-design"/>
       <w:r>
         <w:t xml:space="preserve">Week 1.0: Design</w:t>
       </w:r>
+      <w:bookmarkEnd w:id="22"/>
     </w:p>
     <w:p>
       <w:pPr>
@@ -1048,21 +996,20 @@
       </w:pPr>
       <w:r>
         <w:rPr>
-          <w:iCs/>
           <w:i/>
         </w:rPr>
         <w:t xml:space="preserve">due end of day Wed, 1/7</w:t>
       </w:r>
     </w:p>
-    <w:bookmarkEnd w:id="21"/>
-    <w:bookmarkStart w:id="22" w:name="week-1.5-tools"/>
     <w:p>
       <w:pPr>
         <w:pStyle w:val="Heading2"/>
       </w:pPr>
+      <w:bookmarkStart w:id="23" w:name="week-1.5-tools"/>
       <w:r>
         <w:t xml:space="preserve">Week 1.5: Tools</w:t>
       </w:r>
+      <w:bookmarkEnd w:id="23"/>
     </w:p>
     <w:p>
       <w:pPr>
@@ -1072,35 +1019,35 @@
         <w:t xml:space="preserve">We are going to use a diverse set of tools for our app development, and you must have them up and running quickly (by the end of the first week).</w:t>
       </w:r>
     </w:p>
-    <w:bookmarkEnd w:id="22"/>
-    <w:bookmarkStart w:id="23" w:name="week-2.0-models"/>
     <w:p>
       <w:pPr>
         <w:pStyle w:val="Heading2"/>
       </w:pPr>
+      <w:bookmarkStart w:id="24" w:name="week-2.0-models"/>
       <w:r>
         <w:t xml:space="preserve">Week 2.0: Models</w:t>
       </w:r>
-    </w:p>
-    <w:bookmarkEnd w:id="23"/>
-    <w:bookmarkStart w:id="24" w:name="week-2.5-views"/>
+      <w:bookmarkEnd w:id="24"/>
+    </w:p>
     <w:p>
       <w:pPr>
         <w:pStyle w:val="Heading2"/>
       </w:pPr>
+      <w:bookmarkStart w:id="25" w:name="week-2.5-views"/>
       <w:r>
         <w:t xml:space="preserve">Week 2.5: Views</w:t>
       </w:r>
-    </w:p>
-    <w:bookmarkEnd w:id="24"/>
-    <w:bookmarkStart w:id="25" w:name="design-tools"/>
+      <w:bookmarkEnd w:id="25"/>
+    </w:p>
     <w:p>
       <w:pPr>
         <w:pStyle w:val="Heading2"/>
       </w:pPr>
+      <w:bookmarkStart w:id="26" w:name="design-tools"/>
       <w:r>
         <w:t xml:space="preserve">Design &amp; Tools</w:t>
       </w:r>
+      <w:bookmarkEnd w:id="26"/>
     </w:p>
     <w:p>
       <w:pPr>
@@ -1138,15 +1085,15 @@
         <w:t xml:space="preserve">modify basic app</w:t>
       </w:r>
     </w:p>
-    <w:bookmarkEnd w:id="25"/>
-    <w:bookmarkStart w:id="26" w:name="ui-htmlcssbootstrap"/>
     <w:p>
       <w:pPr>
         <w:pStyle w:val="Heading2"/>
       </w:pPr>
+      <w:bookmarkStart w:id="27" w:name="ui-htmlcssbootstrap"/>
       <w:r>
         <w:t xml:space="preserve">UI: HTML/CSS/Bootstrap</w:t>
       </w:r>
+      <w:bookmarkEnd w:id="27"/>
     </w:p>
     <w:p>
       <w:pPr>
@@ -1160,15 +1107,15 @@
         <w:t xml:space="preserve">html code for major screens, no functions yet</w:t>
       </w:r>
     </w:p>
-    <w:bookmarkEnd w:id="26"/>
-    <w:bookmarkStart w:id="27" w:name="javascript-and-jquery"/>
     <w:p>
       <w:pPr>
         <w:pStyle w:val="Heading2"/>
       </w:pPr>
+      <w:bookmarkStart w:id="28" w:name="javascript-and-jquery"/>
       <w:r>
         <w:t xml:space="preserve">Javascript and jQuery</w:t>
       </w:r>
+      <w:bookmarkEnd w:id="28"/>
     </w:p>
     <w:p>
       <w:pPr>
@@ -1206,18 +1153,16 @@
         <w:t xml:space="preserve">reading data, updating elements</w:t>
       </w:r>
     </w:p>
-    <w:bookmarkEnd w:id="27"/>
-    <w:bookmarkStart w:id="28" w:name="js-objects-data-structures"/>
     <w:p>
       <w:pPr>
         <w:pStyle w:val="Heading2"/>
       </w:pPr>
+      <w:bookmarkStart w:id="29" w:name="js-objects-data-structures"/>
       <w:r>
         <w:t xml:space="preserve">JS Objects &amp; Data Structures</w:t>
       </w:r>
-    </w:p>
-    <w:bookmarkEnd w:id="28"/>
-    <w:bookmarkEnd w:id="29"/>
+      <w:bookmarkEnd w:id="29"/>
+    </w:p>
     <w:sectPr/>
   </w:body>
 </w:document>
@@ -1249,14 +1194,17 @@
 <file path=word/numbering.xml><?xml version="1.0" encoding="utf-8"?>
 <w:numbering xmlns:w="http://schemas.openxmlformats.org/wordprocessingml/2006/main">
   <w:abstractNum w:abstractNumId="990">
-    <w:nsid w:val="A990"/>
+    <w:nsid w:val="2c1ae401"/>
     <w:multiLevelType w:val="multilevel"/>
     <w:lvl w:ilvl="0">
       <w:numFmt w:val="bullet"/>
       <w:lvlText w:val=" "/>
       <w:lvlJc w:val="left"/>
       <w:pPr>
-        <w:ind w:left="720" w:hanging="480"/>
+        <w:tabs>
+          <w:tab w:val="num" w:pos="0"/>
+        </w:tabs>
+        <w:ind w:left="480" w:hanging="480"/>
       </w:pPr>
     </w:lvl>
     <w:lvl w:ilvl="1">
@@ -1264,7 +1212,10 @@
       <w:lvlText w:val=" "/>
       <w:lvlJc w:val="left"/>
       <w:pPr>
-        <w:ind w:left="1440" w:hanging="480"/>
+        <w:tabs>
+          <w:tab w:val="num" w:pos="720"/>
+        </w:tabs>
+        <w:ind w:left="1200" w:hanging="480"/>
       </w:pPr>
     </w:lvl>
     <w:lvl w:ilvl="2">
@@ -1272,7 +1223,10 @@
       <w:lvlText w:val=" "/>
       <w:lvlJc w:val="left"/>
       <w:pPr>
-        <w:ind w:left="2160" w:hanging="480"/>
+        <w:tabs>
+          <w:tab w:val="num" w:pos="1440"/>
+        </w:tabs>
+        <w:ind w:left="1920" w:hanging="480"/>
       </w:pPr>
     </w:lvl>
     <w:lvl w:ilvl="3">
@@ -1280,7 +1234,10 @@
       <w:lvlText w:val=" "/>
       <w:lvlJc w:val="left"/>
       <w:pPr>
-        <w:ind w:left="2880" w:hanging="480"/>
+        <w:tabs>
+          <w:tab w:val="num" w:pos="2160"/>
+        </w:tabs>
+        <w:ind w:left="2640" w:hanging="480"/>
       </w:pPr>
     </w:lvl>
     <w:lvl w:ilvl="4">
@@ -1288,7 +1245,10 @@
       <w:lvlText w:val=" "/>
       <w:lvlJc w:val="left"/>
       <w:pPr>
-        <w:ind w:left="3600" w:hanging="480"/>
+        <w:tabs>
+          <w:tab w:val="num" w:pos="2880"/>
+        </w:tabs>
+        <w:ind w:left="3360" w:hanging="480"/>
       </w:pPr>
     </w:lvl>
     <w:lvl w:ilvl="5">
@@ -1296,7 +1256,10 @@
       <w:lvlText w:val=" "/>
       <w:lvlJc w:val="left"/>
       <w:pPr>
-        <w:ind w:left="4320" w:hanging="480"/>
+        <w:tabs>
+          <w:tab w:val="num" w:pos="3600"/>
+        </w:tabs>
+        <w:ind w:left="4080" w:hanging="480"/>
       </w:pPr>
     </w:lvl>
     <w:lvl w:ilvl="6">
@@ -1304,7 +1267,10 @@
       <w:lvlText w:val=" "/>
       <w:lvlJc w:val="left"/>
       <w:pPr>
-        <w:ind w:left="5040" w:hanging="480"/>
+        <w:tabs>
+          <w:tab w:val="num" w:pos="4320"/>
+        </w:tabs>
+        <w:ind w:left="4800" w:hanging="480"/>
       </w:pPr>
     </w:lvl>
     <w:lvl w:ilvl="7">
@@ -1312,7 +1278,10 @@
       <w:lvlText w:val=" "/>
       <w:lvlJc w:val="left"/>
       <w:pPr>
-        <w:ind w:left="5760" w:hanging="480"/>
+        <w:tabs>
+          <w:tab w:val="num" w:pos="5040"/>
+        </w:tabs>
+        <w:ind w:left="5520" w:hanging="480"/>
       </w:pPr>
     </w:lvl>
     <w:lvl w:ilvl="8">
@@ -1320,19 +1289,25 @@
       <w:lvlText w:val=" "/>
       <w:lvlJc w:val="left"/>
       <w:pPr>
-        <w:ind w:left="6480" w:hanging="480"/>
+        <w:tabs>
+          <w:tab w:val="num" w:pos="5760"/>
+        </w:tabs>
+        <w:ind w:left="6240" w:hanging="480"/>
       </w:pPr>
     </w:lvl>
   </w:abstractNum>
   <w:abstractNum w:abstractNumId="991">
-    <w:nsid w:val="A991"/>
+    <w:nsid w:val="ea454b4c"/>
     <w:multiLevelType w:val="multilevel"/>
     <w:lvl w:ilvl="0">
       <w:numFmt w:val="bullet"/>
       <w:lvlText w:val="•"/>
       <w:lvlJc w:val="left"/>
       <w:pPr>
-        <w:ind w:left="720" w:hanging="480"/>
+        <w:tabs>
+          <w:tab w:val="num" w:pos="0"/>
+        </w:tabs>
+        <w:ind w:left="480" w:hanging="480"/>
       </w:pPr>
     </w:lvl>
     <w:lvl w:ilvl="1">
@@ -1340,7 +1315,10 @@
       <w:lvlText w:val="–"/>
       <w:lvlJc w:val="left"/>
       <w:pPr>
-        <w:ind w:left="1440" w:hanging="480"/>
+        <w:tabs>
+          <w:tab w:val="num" w:pos="720"/>
+        </w:tabs>
+        <w:ind w:left="1200" w:hanging="480"/>
       </w:pPr>
     </w:lvl>
     <w:lvl w:ilvl="2">
@@ -1348,7 +1326,10 @@
       <w:lvlText w:val="•"/>
       <w:lvlJc w:val="left"/>
       <w:pPr>
-        <w:ind w:left="2160" w:hanging="480"/>
+        <w:tabs>
+          <w:tab w:val="num" w:pos="1440"/>
+        </w:tabs>
+        <w:ind w:left="1920" w:hanging="480"/>
       </w:pPr>
     </w:lvl>
     <w:lvl w:ilvl="3">
@@ -1356,7 +1337,10 @@
       <w:lvlText w:val="–"/>
       <w:lvlJc w:val="left"/>
       <w:pPr>
-        <w:ind w:left="2880" w:hanging="480"/>
+        <w:tabs>
+          <w:tab w:val="num" w:pos="2160"/>
+        </w:tabs>
+        <w:ind w:left="2640" w:hanging="480"/>
       </w:pPr>
     </w:lvl>
     <w:lvl w:ilvl="4">
@@ -1364,7 +1348,10 @@
       <w:lvlText w:val="•"/>
       <w:lvlJc w:val="left"/>
       <w:pPr>
-        <w:ind w:left="3600" w:hanging="480"/>
+        <w:tabs>
+          <w:tab w:val="num" w:pos="2880"/>
+        </w:tabs>
+        <w:ind w:left="3360" w:hanging="480"/>
       </w:pPr>
     </w:lvl>
     <w:lvl w:ilvl="5">
@@ -1372,7 +1359,10 @@
       <w:lvlText w:val="–"/>
       <w:lvlJc w:val="left"/>
       <w:pPr>
-        <w:ind w:left="4320" w:hanging="480"/>
+        <w:tabs>
+          <w:tab w:val="num" w:pos="3600"/>
+        </w:tabs>
+        <w:ind w:left="4080" w:hanging="480"/>
       </w:pPr>
     </w:lvl>
     <w:lvl w:ilvl="6">
@@ -1380,7 +1370,10 @@
       <w:lvlText w:val="•"/>
       <w:lvlJc w:val="left"/>
       <w:pPr>
-        <w:ind w:left="5040" w:hanging="480"/>
+        <w:tabs>
+          <w:tab w:val="num" w:pos="4320"/>
+        </w:tabs>
+        <w:ind w:left="4800" w:hanging="480"/>
       </w:pPr>
     </w:lvl>
     <w:lvl w:ilvl="7">
@@ -1388,7 +1381,10 @@
       <w:lvlText w:val="–"/>
       <w:lvlJc w:val="left"/>
       <w:pPr>
-        <w:ind w:left="5760" w:hanging="480"/>
+        <w:tabs>
+          <w:tab w:val="num" w:pos="5040"/>
+        </w:tabs>
+        <w:ind w:left="5520" w:hanging="480"/>
       </w:pPr>
     </w:lvl>
     <w:lvl w:ilvl="8">
@@ -1396,7 +1392,10 @@
       <w:lvlText w:val="•"/>
       <w:lvlJc w:val="left"/>
       <w:pPr>
-        <w:ind w:left="6480" w:hanging="480"/>
+        <w:tabs>
+          <w:tab w:val="num" w:pos="5760"/>
+        </w:tabs>
+        <w:ind w:left="6240" w:hanging="480"/>
       </w:pPr>
     </w:lvl>
   </w:abstractNum>
@@ -1423,10 +1422,10 @@
   <w:docDefaults>
     <w:rPrDefault>
       <w:rPr>
-        <w:rFonts w:asciiTheme="minorHAnsi" w:cstheme="minorBidi" w:eastAsiaTheme="minorHAnsi" w:hAnsiTheme="minorHAnsi"/>
+        <w:rFonts w:asciiTheme="minorHAnsi" w:eastAsiaTheme="minorHAnsi" w:hAnsiTheme="minorHAnsi" w:cstheme="minorBidi"/>
         <w:sz w:val="24"/>
         <w:szCs w:val="24"/>
-        <w:lang w:bidi="ar-SA" w:eastAsia="en-US" w:val="en-US"/>
+        <w:lang w:val="en-US" w:eastAsia="en-US" w:bidi="ar-SA"/>
       </w:rPr>
     </w:rPrDefault>
     <w:pPrDefault>
@@ -1435,35 +1434,35 @@
       </w:pPr>
     </w:pPrDefault>
   </w:docDefaults>
-  <w:latentStyles w:count="276" w:defLockedState="0" w:defQFormat="0" w:defSemiHidden="0" w:defUIPriority="0" w:defUnhideWhenUsed="0"/>
-  <w:style w:default="1" w:styleId="Normal" w:type="paragraph">
+  <w:latentStyles w:defLockedState="0" w:defUIPriority="0" w:defSemiHidden="0" w:defUnhideWhenUsed="0" w:defQFormat="0" w:count="276"/>
+  <w:style w:type="paragraph" w:default="1" w:styleId="Normal">
     <w:name w:val="Normal"/>
     <w:qFormat/>
   </w:style>
-  <w:style w:styleId="BodyText" w:type="paragraph">
+  <w:style w:type="paragraph" w:styleId="BodyText">
     <w:name w:val="Body Text"/>
     <w:basedOn w:val="Normal"/>
     <w:link w:val="BodyTextChar"/>
     <w:pPr>
-      <w:spacing w:after="180" w:before="180"/>
+      <w:spacing w:before="180" w:after="180"/>
     </w:pPr>
     <w:qFormat/>
   </w:style>
-  <w:style w:customStyle="1" w:styleId="FirstParagraph" w:type="paragraph">
+  <w:style w:type="paragraph" w:customStyle="1" w:styleId="FirstParagraph">
     <w:name w:val="First Paragraph"/>
     <w:basedOn w:val="BodyText"/>
     <w:next w:val="BodyText"/>
     <w:qFormat/>
   </w:style>
-  <w:style w:customStyle="1" w:styleId="Compact" w:type="paragraph">
+  <w:style w:type="paragraph" w:customStyle="1" w:styleId="Compact">
     <w:name w:val="Compact"/>
     <w:basedOn w:val="BodyText"/>
     <w:qFormat/>
     <w:pPr>
-      <w:spacing w:after="36" w:before="36"/>
+      <w:spacing w:before="36" w:after="36"/>
     </w:pPr>
   </w:style>
-  <w:style w:styleId="Title" w:type="paragraph">
+  <w:style w:type="paragraph" w:styleId="Title">
     <w:name w:val="Title"/>
     <w:basedOn w:val="Normal"/>
     <w:next w:val="BodyText"/>
@@ -1471,19 +1470,19 @@
     <w:pPr>
       <w:keepNext/>
       <w:keepLines/>
-      <w:spacing w:after="240" w:before="480"/>
+      <w:spacing w:before="480" w:after="240"/>
       <w:jc w:val="center"/>
     </w:pPr>
     <w:rPr>
-      <w:rFonts w:asciiTheme="majorHAnsi" w:cstheme="majorBidi" w:eastAsiaTheme="majorEastAsia" w:hAnsiTheme="majorHAnsi"/>
+      <w:rFonts w:asciiTheme="majorHAnsi" w:eastAsiaTheme="majorEastAsia" w:hAnsiTheme="majorHAnsi" w:cstheme="majorBidi"/>
       <w:b/>
       <w:bCs/>
-      <w:color w:themeColor="accent1" w:themeShade="B5" w:val="345A8A"/>
+      <w:color w:val="345A8A" w:themeColor="accent1" w:themeShade="B5"/>
       <w:sz w:val="36"/>
       <w:szCs w:val="36"/>
     </w:rPr>
   </w:style>
-  <w:style w:styleId="Subtitle" w:type="paragraph">
+  <w:style w:type="paragraph" w:styleId="Subtitle">
     <w:name w:val="Subtitle"/>
     <w:basedOn w:val="Title"/>
     <w:next w:val="BodyText"/>
@@ -1491,7 +1490,7 @@
     <w:pPr>
       <w:keepNext/>
       <w:keepLines/>
-      <w:spacing w:after="240" w:before="240"/>
+      <w:spacing w:before="240" w:after="240"/>
       <w:jc w:val="center"/>
     </w:pPr>
     <w:rPr>
@@ -1499,7 +1498,7 @@
       <w:szCs w:val="30"/>
     </w:rPr>
   </w:style>
-  <w:style w:customStyle="1" w:styleId="Author" w:type="paragraph">
+  <w:style w:type="paragraph" w:customStyle="1" w:styleId="Author">
     <w:name w:val="Author"/>
     <w:next w:val="BodyText"/>
     <w:qFormat/>
@@ -1509,7 +1508,7 @@
       <w:jc w:val="center"/>
     </w:pPr>
   </w:style>
-  <w:style w:styleId="Date" w:type="paragraph">
+  <w:style w:type="paragraph" w:styleId="Date">
     <w:name w:val="Date"/>
     <w:next w:val="BodyText"/>
     <w:qFormat/>
@@ -1519,7 +1518,7 @@
       <w:jc w:val="center"/>
     </w:pPr>
   </w:style>
-  <w:style w:customStyle="1" w:styleId="Abstract" w:type="paragraph">
+  <w:style w:type="paragraph" w:customStyle="1" w:styleId="Abstract">
     <w:name w:val="Abstract"/>
     <w:basedOn w:val="Normal"/>
     <w:next w:val="BodyText"/>
@@ -1527,14 +1526,14 @@
     <w:pPr>
       <w:keepNext/>
       <w:keepLines/>
-      <w:spacing w:after="300" w:before="300"/>
+      <w:spacing w:before="300" w:after="300"/>
     </w:pPr>
     <w:rPr>
       <w:sz w:val="20"/>
       <w:szCs w:val="20"/>
     </w:rPr>
   </w:style>
-  <w:style w:styleId="Bibliography" w:type="paragraph">
+  <w:style w:type="paragraph" w:styleId="Bibliography">
     <w:name w:val="Bibliography"/>
     <w:basedOn w:val="Normal"/>
     <w:next w:val="Bibliography"/>
@@ -1542,7 +1541,7 @@
     <w:pPr/>
     <w:rPr/>
   </w:style>
-  <w:style w:styleId="Heading1" w:type="paragraph">
+  <w:style w:type="paragraph" w:styleId="Heading1">
     <w:name w:val="Heading 1"/>
     <w:basedOn w:val="Normal"/>
     <w:next w:val="BodyText"/>
@@ -1551,19 +1550,19 @@
     <w:pPr>
       <w:keepNext/>
       <w:keepLines/>
-      <w:spacing w:after="0" w:before="480"/>
+      <w:spacing w:before="480" w:after="0"/>
       <w:outlineLvl w:val="0"/>
     </w:pPr>
     <w:rPr>
-      <w:rFonts w:asciiTheme="majorHAnsi" w:cstheme="majorBidi" w:eastAsiaTheme="majorEastAsia" w:hAnsiTheme="majorHAnsi"/>
+      <w:rFonts w:asciiTheme="majorHAnsi" w:eastAsiaTheme="majorEastAsia" w:hAnsiTheme="majorHAnsi" w:cstheme="majorBidi"/>
       <w:b/>
       <w:bCs/>
-      <w:color w:themeColor="accent1" w:val="4F81BD"/>
+      <w:color w:val="4F81BD" w:themeColor="accent1"/>
       <w:sz w:val="32"/>
       <w:szCs w:val="32"/>
     </w:rPr>
   </w:style>
-  <w:style w:styleId="Heading2" w:type="paragraph">
+  <w:style w:type="paragraph" w:styleId="Heading2">
     <w:name w:val="Heading 2"/>
     <w:basedOn w:val="Normal"/>
     <w:next w:val="BodyText"/>
@@ -1573,19 +1572,19 @@
     <w:pPr>
       <w:keepNext/>
       <w:keepLines/>
-      <w:spacing w:after="0" w:before="200"/>
+      <w:spacing w:before="200" w:after="0"/>
       <w:outlineLvl w:val="1"/>
     </w:pPr>
     <w:rPr>
-      <w:rFonts w:asciiTheme="majorHAnsi" w:cstheme="majorBidi" w:eastAsiaTheme="majorEastAsia" w:hAnsiTheme="majorHAnsi"/>
+      <w:rFonts w:asciiTheme="majorHAnsi" w:eastAsiaTheme="majorEastAsia" w:hAnsiTheme="majorHAnsi" w:cstheme="majorBidi"/>
       <w:b/>
       <w:bCs/>
-      <w:color w:themeColor="accent1" w:val="4F81BD"/>
+      <w:color w:val="4F81BD" w:themeColor="accent1"/>
       <w:sz w:val="28"/>
       <w:szCs w:val="28"/>
     </w:rPr>
   </w:style>
-  <w:style w:styleId="Heading3" w:type="paragraph">
+  <w:style w:type="paragraph" w:styleId="Heading3">
     <w:name w:val="Heading 3"/>
     <w:basedOn w:val="Normal"/>
     <w:next w:val="BodyText"/>
@@ -1595,19 +1594,19 @@
     <w:pPr>
       <w:keepNext/>
       <w:keepLines/>
-      <w:spacing w:after="0" w:before="200"/>
+      <w:spacing w:before="200" w:after="0"/>
       <w:outlineLvl w:val="2"/>
     </w:pPr>
     <w:rPr>
-      <w:rFonts w:asciiTheme="majorHAnsi" w:cstheme="majorBidi" w:eastAsiaTheme="majorEastAsia" w:hAnsiTheme="majorHAnsi"/>
+      <w:rFonts w:asciiTheme="majorHAnsi" w:eastAsiaTheme="majorEastAsia" w:hAnsiTheme="majorHAnsi" w:cstheme="majorBidi"/>
       <w:b/>
       <w:bCs/>
-      <w:color w:themeColor="accent1" w:val="4F81BD"/>
+      <w:color w:val="4F81BD" w:themeColor="accent1"/>
       <w:sz w:val="24"/>
       <w:szCs w:val="24"/>
     </w:rPr>
   </w:style>
-  <w:style w:styleId="Heading4" w:type="paragraph">
+  <w:style w:type="paragraph" w:styleId="Heading4">
     <w:name w:val="Heading 4"/>
     <w:basedOn w:val="Normal"/>
     <w:next w:val="BodyText"/>
@@ -1617,19 +1616,19 @@
     <w:pPr>
       <w:keepNext/>
       <w:keepLines/>
-      <w:spacing w:after="0" w:before="200"/>
+      <w:spacing w:before="200" w:after="0"/>
       <w:outlineLvl w:val="3"/>
     </w:pPr>
     <w:rPr>
-      <w:rFonts w:asciiTheme="majorHAnsi" w:cstheme="majorBidi" w:eastAsiaTheme="majorEastAsia" w:hAnsiTheme="majorHAnsi"/>
+      <w:rFonts w:asciiTheme="majorHAnsi" w:eastAsiaTheme="majorEastAsia" w:hAnsiTheme="majorHAnsi" w:cstheme="majorBidi"/>
       <w:i/>
       <w:bCs/>
-      <w:color w:themeColor="accent1" w:val="4F81BD"/>
+      <w:color w:val="4F81BD" w:themeColor="accent1"/>
       <w:sz w:val="24"/>
       <w:szCs w:val="24"/>
     </w:rPr>
   </w:style>
-  <w:style w:styleId="Heading5" w:type="paragraph">
+  <w:style w:type="paragraph" w:styleId="Heading5">
     <w:name w:val="Heading 5"/>
     <w:basedOn w:val="Normal"/>
     <w:next w:val="BodyText"/>
@@ -1639,18 +1638,18 @@
     <w:pPr>
       <w:keepNext/>
       <w:keepLines/>
-      <w:spacing w:after="0" w:before="200"/>
+      <w:spacing w:before="200" w:after="0"/>
       <w:outlineLvl w:val="4"/>
     </w:pPr>
     <w:rPr>
-      <w:rFonts w:asciiTheme="majorHAnsi" w:cstheme="majorBidi" w:eastAsiaTheme="majorEastAsia" w:hAnsiTheme="majorHAnsi"/>
+      <w:rFonts w:asciiTheme="majorHAnsi" w:eastAsiaTheme="majorEastAsia" w:hAnsiTheme="majorHAnsi" w:cstheme="majorBidi"/>
       <w:iCs/>
-      <w:color w:themeColor="accent1" w:val="4F81BD"/>
+      <w:color w:val="4F81BD" w:themeColor="accent1"/>
       <w:sz w:val="24"/>
       <w:szCs w:val="24"/>
     </w:rPr>
   </w:style>
-  <w:style w:styleId="Heading6" w:type="paragraph">
+  <w:style w:type="paragraph" w:styleId="Heading6">
     <w:name w:val="Heading 6"/>
     <w:basedOn w:val="Normal"/>
     <w:next w:val="BodyText"/>
@@ -1660,17 +1659,17 @@
     <w:pPr>
       <w:keepNext/>
       <w:keepLines/>
-      <w:spacing w:after="0" w:before="200"/>
+      <w:spacing w:before="200" w:after="0"/>
       <w:outlineLvl w:val="5"/>
     </w:pPr>
     <w:rPr>
-      <w:rFonts w:asciiTheme="majorHAnsi" w:cstheme="majorBidi" w:eastAsiaTheme="majorEastAsia" w:hAnsiTheme="majorHAnsi"/>
-      <w:color w:themeColor="accent1" w:val="4F81BD"/>
+      <w:rFonts w:asciiTheme="majorHAnsi" w:eastAsiaTheme="majorEastAsia" w:hAnsiTheme="majorHAnsi" w:cstheme="majorBidi"/>
+      <w:color w:val="4F81BD" w:themeColor="accent1"/>
       <w:sz w:val="24"/>
       <w:szCs w:val="24"/>
     </w:rPr>
   </w:style>
-  <w:style w:styleId="Heading7" w:type="paragraph">
+  <w:style w:type="paragraph" w:styleId="Heading7">
     <w:name w:val="Heading 7"/>
     <w:basedOn w:val="Normal"/>
     <w:next w:val="BodyText"/>
@@ -1680,17 +1679,17 @@
     <w:pPr>
       <w:keepNext/>
       <w:keepLines/>
-      <w:spacing w:after="0" w:before="200"/>
+      <w:spacing w:before="200" w:after="0"/>
       <w:outlineLvl w:val="6"/>
     </w:pPr>
     <w:rPr>
-      <w:rFonts w:asciiTheme="majorHAnsi" w:cstheme="majorBidi" w:eastAsiaTheme="majorEastAsia" w:hAnsiTheme="majorHAnsi"/>
-      <w:color w:themeColor="accent1" w:val="4F81BD"/>
+      <w:rFonts w:asciiTheme="majorHAnsi" w:eastAsiaTheme="majorEastAsia" w:hAnsiTheme="majorHAnsi" w:cstheme="majorBidi"/>
+      <w:color w:val="4F81BD" w:themeColor="accent1"/>
       <w:sz w:val="24"/>
       <w:szCs w:val="24"/>
     </w:rPr>
   </w:style>
-  <w:style w:styleId="Heading8" w:type="paragraph">
+  <w:style w:type="paragraph" w:styleId="Heading8">
     <w:name w:val="Heading 8"/>
     <w:basedOn w:val="Normal"/>
     <w:next w:val="BodyText"/>
@@ -1700,17 +1699,17 @@
     <w:pPr>
       <w:keepNext/>
       <w:keepLines/>
-      <w:spacing w:after="0" w:before="200"/>
+      <w:spacing w:before="200" w:after="0"/>
       <w:outlineLvl w:val="7"/>
     </w:pPr>
     <w:rPr>
-      <w:rFonts w:asciiTheme="majorHAnsi" w:cstheme="majorBidi" w:eastAsiaTheme="majorEastAsia" w:hAnsiTheme="majorHAnsi"/>
-      <w:color w:themeColor="accent1" w:val="4F81BD"/>
+      <w:rFonts w:asciiTheme="majorHAnsi" w:eastAsiaTheme="majorEastAsia" w:hAnsiTheme="majorHAnsi" w:cstheme="majorBidi"/>
+      <w:color w:val="4F81BD" w:themeColor="accent1"/>
       <w:sz w:val="24"/>
       <w:szCs w:val="24"/>
     </w:rPr>
   </w:style>
-  <w:style w:styleId="Heading9" w:type="paragraph">
+  <w:style w:type="paragraph" w:styleId="Heading9">
     <w:name w:val="Heading 9"/>
     <w:basedOn w:val="Normal"/>
     <w:next w:val="BodyText"/>
@@ -1720,17 +1719,17 @@
     <w:pPr>
       <w:keepNext/>
       <w:keepLines/>
-      <w:spacing w:after="0" w:before="200"/>
+      <w:spacing w:before="200" w:after="0"/>
       <w:outlineLvl w:val="8"/>
     </w:pPr>
     <w:rPr>
-      <w:rFonts w:asciiTheme="majorHAnsi" w:cstheme="majorBidi" w:eastAsiaTheme="majorEastAsia" w:hAnsiTheme="majorHAnsi"/>
-      <w:color w:themeColor="accent1" w:val="4F81BD"/>
+      <w:rFonts w:asciiTheme="majorHAnsi" w:eastAsiaTheme="majorEastAsia" w:hAnsiTheme="majorHAnsi" w:cstheme="majorBidi"/>
+      <w:color w:val="4F81BD" w:themeColor="accent1"/>
       <w:sz w:val="24"/>
       <w:szCs w:val="24"/>
     </w:rPr>
   </w:style>
-  <w:style w:styleId="BlockText" w:type="paragraph">
+  <w:style w:type="paragraph" w:styleId="BlockText">
     <w:name w:val="Block Text"/>
     <w:basedOn w:val="BodyText"/>
     <w:next w:val="BodyText"/>
@@ -1738,11 +1737,11 @@
     <w:unhideWhenUsed/>
     <w:qFormat/>
     <w:pPr>
-      <w:spacing w:after="100" w:before="100"/>
+      <w:spacing w:before="100" w:after="100"/>
       <w:ind w:firstLine="0" w:left="480" w:right="480"/>
     </w:pPr>
   </w:style>
-  <w:style w:styleId="FootnoteText" w:type="paragraph">
+  <w:style w:type="paragraph" w:styleId="FootnoteText">
     <w:name w:val="Footnote Text"/>
     <w:basedOn w:val="Normal"/>
     <w:next w:val="FootnoteText"/>
@@ -1750,43 +1749,28 @@
     <w:unhideWhenUsed/>
     <w:qFormat/>
   </w:style>
-  <w:style w:default="1" w:styleId="DefaultParagraphFont" w:type="character">
+  <w:style w:type="character" w:default="1" w:styleId="DefaultParagraphFont">
     <w:name w:val="Default Paragraph Font"/>
     <w:semiHidden/>
     <w:unhideWhenUsed/>
   </w:style>
-  <w:style w:default="1" w:styleId="Table" w:type="table">
+  <w:style w:type="table" w:default="1" w:styleId="Table">
     <w:name w:val="Table"/>
     <w:basedOn w:val="TableNormal"/>
     <w:semiHidden/>
     <w:unhideWhenUsed/>
     <w:qFormat/>
     <w:tblPr>
-      <w:tblInd w:type="dxa" w:w="0"/>
+      <w:tblInd w:w="0" w:type="dxa"/>
       <w:tblCellMar>
-        <w:top w:type="dxa" w:w="0"/>
-        <w:left w:type="dxa" w:w="108"/>
-        <w:bottom w:type="dxa" w:w="0"/>
-        <w:right w:type="dxa" w:w="108"/>
+        <w:top w:w="0" w:type="dxa"/>
+        <w:left w:w="108" w:type="dxa"/>
+        <w:bottom w:w="0" w:type="dxa"/>
+        <w:right w:w="108" w:type="dxa"/>
       </w:tblCellMar>
     </w:tblPr>
-    <w:tblStylePr w:type="firstRow">
-      <w:tblPr>
-        <w:jc w:val="left"/>
-        <w:tblInd w:type="dxa" w:w="0"/>
-      </w:tblPr>
-      <w:trPr>
-        <w:jc w:val="left"/>
-      </w:trPr>
-      <w:tcPr>
-        <w:vAlign w:val="bottom"/>
-        <w:tcBorders>
-          <w:bottom w:val="single"/>
-        </w:tcBorders>
-      </w:tcPr>
-    </w:tblStylePr>
-  </w:style>
-  <w:style w:customStyle="1" w:styleId="DefinitionTerm" w:type="paragraph">
+  </w:style>
+  <w:style w:type="paragraph" w:customStyle="1" w:styleId="DefinitionTerm">
     <w:name w:val="Definition Term"/>
     <w:basedOn w:val="Normal"/>
     <w:next w:val="Definition"/>
@@ -1799,49 +1783,49 @@
       <w:b/>
     </w:rPr>
   </w:style>
-  <w:style w:customStyle="1" w:styleId="Definition" w:type="paragraph">
+  <w:style w:type="paragraph" w:customStyle="1" w:styleId="Definition">
     <w:name w:val="Definition"/>
     <w:basedOn w:val="Normal"/>
   </w:style>
-  <w:style w:styleId="Caption" w:type="paragraph">
+  <w:style w:type="paragraph" w:styleId="Caption">
     <w:name w:val="Caption"/>
     <w:basedOn w:val="Normal"/>
     <w:link w:val="BodyTextChar"/>
     <w:pPr>
-      <w:spacing w:after="120" w:before="0"/>
+      <w:spacing w:before="0" w:after="120"/>
     </w:pPr>
     <w:rPr>
       <w:i/>
     </w:rPr>
   </w:style>
-  <w:style w:customStyle="1" w:styleId="TableCaption" w:type="paragraph">
+  <w:style w:type="paragraph" w:customStyle="1" w:styleId="TableCaption">
     <w:name w:val="Table Caption"/>
     <w:basedOn w:val="Caption"/>
     <w:pPr>
       <w:keepNext/>
     </w:pPr>
   </w:style>
-  <w:style w:customStyle="1" w:styleId="ImageCaption" w:type="paragraph">
+  <w:style w:type="paragraph" w:customStyle="1" w:styleId="ImageCaption">
     <w:name w:val="Image Caption"/>
     <w:basedOn w:val="Caption"/>
   </w:style>
-  <w:style w:customStyle="1" w:styleId="Figure" w:type="paragraph">
+  <w:style w:type="paragraph" w:customStyle="1" w:styleId="Figure">
     <w:name w:val="Figure"/>
     <w:basedOn w:val="Normal"/>
   </w:style>
-  <w:style w:customStyle="1" w:styleId="CaptionedFigure" w:type="paragraph">
+  <w:style w:type="paragraph" w:customStyle="1" w:styleId="CaptionedFigure">
     <w:name w:val="Captioned Figure"/>
     <w:basedOn w:val="Figure"/>
     <w:pPr>
       <w:keepNext/>
     </w:pPr>
   </w:style>
-  <w:style w:customStyle="1" w:styleId="BodyTextChar" w:type="character">
+  <w:style w:type="character" w:customStyle="1" w:styleId="BodyTextChar">
     <w:name w:val="Body Text Char"/>
     <w:basedOn w:val="DefaultParagraphFont"/>
     <w:link w:val="BodyText"/>
   </w:style>
-  <w:style w:customStyle="1" w:styleId="VerbatimChar" w:type="character">
+  <w:style w:type="character" w:customStyle="1" w:styleId="VerbatimChar">
     <w:name w:val="Verbatim Char"/>
     <w:basedOn w:val="BodyTextChar"/>
     <w:rPr>
@@ -1849,25 +1833,21 @@
       <w:sz w:val="22"/>
     </w:rPr>
   </w:style>
-  <w:style w:customStyle="1" w:styleId="SectionNumber" w:type="character">
-    <w:name w:val="Section Number"/>
-    <w:basedOn w:val="BodyTextChar"/>
-  </w:style>
-  <w:style w:styleId="FootnoteReference" w:type="character">
+  <w:style w:type="character" w:styleId="FootnoteReference">
     <w:name w:val="Footnote Reference"/>
     <w:basedOn w:val="BodyTextChar"/>
     <w:rPr>
       <w:vertAlign w:val="superscript"/>
     </w:rPr>
   </w:style>
-  <w:style w:styleId="Hyperlink" w:type="character">
+  <w:style w:type="character" w:styleId="Hyperlink">
     <w:name w:val="Hyperlink"/>
     <w:basedOn w:val="BodyTextChar"/>
     <w:rPr>
-      <w:color w:themeColor="accent1" w:val="4F81BD"/>
-    </w:rPr>
-  </w:style>
-  <w:style w:styleId="TOCHeading" w:type="paragraph">
+      <w:color w:val="4F81BD" w:themeColor="accent1"/>
+    </w:rPr>
+  </w:style>
+  <w:style w:type="paragraph" w:styleId="TOCHeading">
     <w:name w:val="TOC Heading"/>
     <w:basedOn w:val="Heading1"/>
     <w:next w:val="BodyText"/>
@@ -1879,10 +1859,10 @@
       <w:outlineLvl w:val="9"/>
     </w:pPr>
     <w:rPr>
-      <w:rFonts w:asciiTheme="majorHAnsi" w:cstheme="majorBidi" w:eastAsiaTheme="majorEastAsia" w:hAnsiTheme="majorHAnsi"/>
+      <w:rFonts w:asciiTheme="majorHAnsi" w:eastAsiaTheme="majorEastAsia" w:hAnsiTheme="majorHAnsi" w:cstheme="majorBidi"/>
       <w:b w:val="0"/>
       <w:bCs w:val="0"/>
-      <w:color w:themeColor="accent1" w:themeShade="BF" w:val="365F91"/>
+      <w:color w:val="365F91" w:themeColor="accent1" w:themeShade="BF"/>
     </w:rPr>
   </w:style>
   <w:style w:type="paragraph" w:customStyle="1" w:styleId="SourceCode">
@@ -1974,10 +1954,7 @@
   <w:style w:type="character" w:customStyle="1" w:styleId="ImportTok">
     <w:name w:val="ImportTok"/>
     <w:basedOn w:val="VerbatimChar"/>
-    <w:rPr>
-      <w:color w:val="008000"/>
-      <w:b/>
-    </w:rPr>
+    <w:rPr/>
   </w:style>
   <w:style w:type="character" w:customStyle="1" w:styleId="CommentTok">
     <w:name w:val="CommentTok"/>
@@ -2052,9 +2029,7 @@
   <w:style w:type="character" w:customStyle="1" w:styleId="BuiltInTok">
     <w:name w:val="BuiltInTok"/>
     <w:basedOn w:val="VerbatimChar"/>
-    <w:rPr>
-      <w:color w:val="008000"/>
-    </w:rPr>
+    <w:rPr/>
   </w:style>
   <w:style w:type="character" w:customStyle="1" w:styleId="ExtensionTok">
     <w:name w:val="ExtensionTok"/>

</xml_diff>